<commit_message>
removed old version of the SCMP, updated the schedule spreadsheet and the SPMP, as well as added the unit implementation assignment document
</commit_message>
<xml_diff>
--- a/ProjectDocuments/Java Air - Software Project Management Plan.docx
+++ b/ProjectDocuments/Java Air - Software Project Management Plan.docx
@@ -363,6 +363,7 @@
                                   <w:dataBinding w:prefixMappings="xmlns:ns0='http://purl.org/dc/elements/1.1/' xmlns:ns1='http://schemas.openxmlformats.org/package/2006/metadata/core-properties' " w:xpath="/ns1:coreProperties[1]/ns0:creator[1]" w:storeItemID="{6C3C8BC8-F283-45AE-878A-BAB7291924A1}"/>
                                   <w:text/>
                                 </w:sdtPr>
+                                <w:sdtEndPr/>
                                 <w:sdtContent>
                                   <w:p>
                                     <w:pPr>
@@ -411,6 +412,7 @@
                                     <w:dataBinding w:prefixMappings="xmlns:ns0='http://schemas.microsoft.com/office/2006/coverPageProps' " w:xpath="/ns0:CoverPageProperties[1]/ns0:CompanyEmail[1]" w:storeItemID="{55AF091B-3C7A-41E3-B477-F2FDAA23CFDA}"/>
                                     <w:text/>
                                   </w:sdtPr>
+                                  <w:sdtEndPr/>
                                   <w:sdtContent>
                                     <w:r>
                                       <w:rPr>
@@ -467,6 +469,7 @@
                             <w:dataBinding w:prefixMappings="xmlns:ns0='http://purl.org/dc/elements/1.1/' xmlns:ns1='http://schemas.openxmlformats.org/package/2006/metadata/core-properties' " w:xpath="/ns1:coreProperties[1]/ns0:creator[1]" w:storeItemID="{6C3C8BC8-F283-45AE-878A-BAB7291924A1}"/>
                             <w:text/>
                           </w:sdtPr>
+                          <w:sdtEndPr/>
                           <w:sdtContent>
                             <w:p>
                               <w:pPr>
@@ -515,6 +518,7 @@
                               <w:dataBinding w:prefixMappings="xmlns:ns0='http://schemas.microsoft.com/office/2006/coverPageProps' " w:xpath="/ns0:CoverPageProperties[1]/ns0:CompanyEmail[1]" w:storeItemID="{55AF091B-3C7A-41E3-B477-F2FDAA23CFDA}"/>
                               <w:text/>
                             </w:sdtPr>
+                            <w:sdtEndPr/>
                             <w:sdtContent>
                               <w:r>
                                 <w:rPr>
@@ -634,6 +638,7 @@
                                   <w:dataBinding w:prefixMappings="xmlns:ns0='http://schemas.microsoft.com/office/2006/coverPageProps' " w:xpath="/ns0:CoverPageProperties[1]/ns0:Abstract[1]" w:storeItemID="{55AF091B-3C7A-41E3-B477-F2FDAA23CFDA}"/>
                                   <w:text w:multiLine="1"/>
                                 </w:sdtPr>
+                                <w:sdtEndPr/>
                                 <w:sdtContent>
                                   <w:p>
                                     <w:pPr>
@@ -682,7 +687,27 @@
                                         <w:szCs w:val="20"/>
                                       </w:rPr>
                                       <w:br/>
-                                      <w:t>Dr. Ruijian Zhang</w:t>
+                                      <w:t xml:space="preserve">Dr. </w:t>
+                                    </w:r>
+                                    <w:proofErr w:type="spellStart"/>
+                                    <w:r>
+                                      <w:rPr>
+                                        <w:rFonts w:ascii="Times New Roman" w:hAnsi="Times New Roman" w:cs="Times New Roman"/>
+                                        <w:color w:val="595959" w:themeColor="text1" w:themeTint="A6"/>
+                                        <w:sz w:val="20"/>
+                                        <w:szCs w:val="20"/>
+                                      </w:rPr>
+                                      <w:t>Ruijian</w:t>
+                                    </w:r>
+                                    <w:proofErr w:type="spellEnd"/>
+                                    <w:r>
+                                      <w:rPr>
+                                        <w:rFonts w:ascii="Times New Roman" w:hAnsi="Times New Roman" w:cs="Times New Roman"/>
+                                        <w:color w:val="595959" w:themeColor="text1" w:themeTint="A6"/>
+                                        <w:sz w:val="20"/>
+                                        <w:szCs w:val="20"/>
+                                      </w:rPr>
+                                      <w:t xml:space="preserve"> Zhang</w:t>
                                     </w:r>
                                   </w:p>
                                 </w:sdtContent>
@@ -747,6 +772,7 @@
                             <w:dataBinding w:prefixMappings="xmlns:ns0='http://schemas.microsoft.com/office/2006/coverPageProps' " w:xpath="/ns0:CoverPageProperties[1]/ns0:Abstract[1]" w:storeItemID="{55AF091B-3C7A-41E3-B477-F2FDAA23CFDA}"/>
                             <w:text w:multiLine="1"/>
                           </w:sdtPr>
+                          <w:sdtEndPr/>
                           <w:sdtContent>
                             <w:p>
                               <w:pPr>
@@ -928,6 +954,7 @@
                                   <w:dataBinding w:prefixMappings="xmlns:ns0='http://purl.org/dc/elements/1.1/' xmlns:ns1='http://schemas.openxmlformats.org/package/2006/metadata/core-properties' " w:xpath="/ns1:coreProperties[1]/ns0:subject[1]" w:storeItemID="{6C3C8BC8-F283-45AE-878A-BAB7291924A1}"/>
                                   <w:text/>
                                 </w:sdtPr>
+                                <w:sdtEndPr/>
                                 <w:sdtContent>
                                   <w:p>
                                     <w:pPr>
@@ -1034,6 +1061,7 @@
                             <w:dataBinding w:prefixMappings="xmlns:ns0='http://purl.org/dc/elements/1.1/' xmlns:ns1='http://schemas.openxmlformats.org/package/2006/metadata/core-properties' " w:xpath="/ns1:coreProperties[1]/ns0:subject[1]" w:storeItemID="{6C3C8BC8-F283-45AE-878A-BAB7291924A1}"/>
                             <w:text/>
                           </w:sdtPr>
+                          <w:sdtEndPr/>
                           <w:sdtContent>
                             <w:p>
                               <w:pPr>
@@ -1118,6 +1146,8 @@
             </w:rPr>
             <w:t>Contents</w:t>
           </w:r>
+          <w:bookmarkStart w:id="0" w:name="_GoBack"/>
+          <w:bookmarkEnd w:id="0"/>
         </w:p>
         <w:p>
           <w:pPr>
@@ -1140,7 +1170,7 @@
           <w:r>
             <w:fldChar w:fldCharType="separate"/>
           </w:r>
-          <w:hyperlink w:anchor="_Toc465957873" w:history="1">
+          <w:hyperlink w:anchor="_Toc466219384" w:history="1">
             <w:r>
               <w:rPr>
                 <w:rStyle w:val="Hyperlink"/>
@@ -1168,7 +1198,7 @@
                 <w:noProof/>
                 <w:webHidden/>
               </w:rPr>
-              <w:instrText xml:space="preserve"> PAGEREF _Toc465957873 \h </w:instrText>
+              <w:instrText xml:space="preserve"> PAGEREF _Toc466219384 \h </w:instrText>
             </w:r>
             <w:r>
               <w:rPr>
@@ -1211,7 +1241,7 @@
               <w:sz w:val="22"/>
             </w:rPr>
           </w:pPr>
-          <w:hyperlink w:anchor="_Toc465957874" w:history="1">
+          <w:hyperlink w:anchor="_Toc466219385" w:history="1">
             <w:r>
               <w:rPr>
                 <w:rStyle w:val="Hyperlink"/>
@@ -1239,7 +1269,7 @@
                 <w:noProof/>
                 <w:webHidden/>
               </w:rPr>
-              <w:instrText xml:space="preserve"> PAGEREF _Toc465957874 \h </w:instrText>
+              <w:instrText xml:space="preserve"> PAGEREF _Toc466219385 \h </w:instrText>
             </w:r>
             <w:r>
               <w:rPr>
@@ -1283,7 +1313,7 @@
               <w:sz w:val="22"/>
             </w:rPr>
           </w:pPr>
-          <w:hyperlink w:anchor="_Toc465957875" w:history="1">
+          <w:hyperlink w:anchor="_Toc466219386" w:history="1">
             <w:r>
               <w:rPr>
                 <w:rStyle w:val="Hyperlink"/>
@@ -1327,7 +1357,7 @@
                 <w:noProof/>
                 <w:webHidden/>
               </w:rPr>
-              <w:instrText xml:space="preserve"> PAGEREF _Toc465957875 \h </w:instrText>
+              <w:instrText xml:space="preserve"> PAGEREF _Toc466219386 \h </w:instrText>
             </w:r>
             <w:r>
               <w:rPr>
@@ -1371,7 +1401,7 @@
               <w:sz w:val="22"/>
             </w:rPr>
           </w:pPr>
-          <w:hyperlink w:anchor="_Toc465957876" w:history="1">
+          <w:hyperlink w:anchor="_Toc466219387" w:history="1">
             <w:r>
               <w:rPr>
                 <w:rStyle w:val="Hyperlink"/>
@@ -1415,7 +1445,7 @@
                 <w:noProof/>
                 <w:webHidden/>
               </w:rPr>
-              <w:instrText xml:space="preserve"> PAGEREF _Toc465957876 \h </w:instrText>
+              <w:instrText xml:space="preserve"> PAGEREF _Toc466219387 \h </w:instrText>
             </w:r>
             <w:r>
               <w:rPr>
@@ -1459,7 +1489,7 @@
               <w:sz w:val="22"/>
             </w:rPr>
           </w:pPr>
-          <w:hyperlink w:anchor="_Toc465957877" w:history="1">
+          <w:hyperlink w:anchor="_Toc466219388" w:history="1">
             <w:r>
               <w:rPr>
                 <w:rStyle w:val="Hyperlink"/>
@@ -1503,7 +1533,7 @@
                 <w:noProof/>
                 <w:webHidden/>
               </w:rPr>
-              <w:instrText xml:space="preserve"> PAGEREF _Toc465957877 \h </w:instrText>
+              <w:instrText xml:space="preserve"> PAGEREF _Toc466219388 \h </w:instrText>
             </w:r>
             <w:r>
               <w:rPr>
@@ -1547,7 +1577,7 @@
               <w:sz w:val="22"/>
             </w:rPr>
           </w:pPr>
-          <w:hyperlink w:anchor="_Toc465957878" w:history="1">
+          <w:hyperlink w:anchor="_Toc466219389" w:history="1">
             <w:r>
               <w:rPr>
                 <w:rStyle w:val="Hyperlink"/>
@@ -1591,7 +1621,7 @@
                 <w:noProof/>
                 <w:webHidden/>
               </w:rPr>
-              <w:instrText xml:space="preserve"> PAGEREF _Toc465957878 \h </w:instrText>
+              <w:instrText xml:space="preserve"> PAGEREF _Toc466219389 \h </w:instrText>
             </w:r>
             <w:r>
               <w:rPr>
@@ -1635,7 +1665,7 @@
               <w:sz w:val="22"/>
             </w:rPr>
           </w:pPr>
-          <w:hyperlink w:anchor="_Toc465957879" w:history="1">
+          <w:hyperlink w:anchor="_Toc466219390" w:history="1">
             <w:r>
               <w:rPr>
                 <w:rStyle w:val="Hyperlink"/>
@@ -1679,7 +1709,7 @@
                 <w:noProof/>
                 <w:webHidden/>
               </w:rPr>
-              <w:instrText xml:space="preserve"> PAGEREF _Toc465957879 \h </w:instrText>
+              <w:instrText xml:space="preserve"> PAGEREF _Toc466219390 \h </w:instrText>
             </w:r>
             <w:r>
               <w:rPr>
@@ -1723,7 +1753,7 @@
               <w:sz w:val="22"/>
             </w:rPr>
           </w:pPr>
-          <w:hyperlink w:anchor="_Toc465957880" w:history="1">
+          <w:hyperlink w:anchor="_Toc466219391" w:history="1">
             <w:r>
               <w:rPr>
                 <w:rStyle w:val="Hyperlink"/>
@@ -1767,7 +1797,7 @@
                 <w:noProof/>
                 <w:webHidden/>
               </w:rPr>
-              <w:instrText xml:space="preserve"> PAGEREF _Toc465957880 \h </w:instrText>
+              <w:instrText xml:space="preserve"> PAGEREF _Toc466219391 \h </w:instrText>
             </w:r>
             <w:r>
               <w:rPr>
@@ -1811,7 +1841,7 @@
               <w:sz w:val="22"/>
             </w:rPr>
           </w:pPr>
-          <w:hyperlink w:anchor="_Toc465957881" w:history="1">
+          <w:hyperlink w:anchor="_Toc466219392" w:history="1">
             <w:r>
               <w:rPr>
                 <w:rStyle w:val="Hyperlink"/>
@@ -1855,7 +1885,7 @@
                 <w:noProof/>
                 <w:webHidden/>
               </w:rPr>
-              <w:instrText xml:space="preserve"> PAGEREF _Toc465957881 \h </w:instrText>
+              <w:instrText xml:space="preserve"> PAGEREF _Toc466219392 \h </w:instrText>
             </w:r>
             <w:r>
               <w:rPr>
@@ -1899,7 +1929,7 @@
               <w:sz w:val="22"/>
             </w:rPr>
           </w:pPr>
-          <w:hyperlink w:anchor="_Toc465957882" w:history="1">
+          <w:hyperlink w:anchor="_Toc466219393" w:history="1">
             <w:r>
               <w:rPr>
                 <w:rStyle w:val="Hyperlink"/>
@@ -1943,7 +1973,7 @@
                 <w:noProof/>
                 <w:webHidden/>
               </w:rPr>
-              <w:instrText xml:space="preserve"> PAGEREF _Toc465957882 \h </w:instrText>
+              <w:instrText xml:space="preserve"> PAGEREF _Toc466219393 \h </w:instrText>
             </w:r>
             <w:r>
               <w:rPr>
@@ -1987,7 +2017,7 @@
               <w:sz w:val="22"/>
             </w:rPr>
           </w:pPr>
-          <w:hyperlink w:anchor="_Toc465957883" w:history="1">
+          <w:hyperlink w:anchor="_Toc466219394" w:history="1">
             <w:r>
               <w:rPr>
                 <w:rStyle w:val="Hyperlink"/>
@@ -2031,7 +2061,7 @@
                 <w:noProof/>
                 <w:webHidden/>
               </w:rPr>
-              <w:instrText xml:space="preserve"> PAGEREF _Toc465957883 \h </w:instrText>
+              <w:instrText xml:space="preserve"> PAGEREF _Toc466219394 \h </w:instrText>
             </w:r>
             <w:r>
               <w:rPr>
@@ -2051,7 +2081,7 @@
                 <w:noProof/>
                 <w:webHidden/>
               </w:rPr>
-              <w:t>4</w:t>
+              <w:t>5</w:t>
             </w:r>
             <w:r>
               <w:rPr>
@@ -2075,7 +2105,7 @@
               <w:sz w:val="22"/>
             </w:rPr>
           </w:pPr>
-          <w:hyperlink w:anchor="_Toc465957884" w:history="1">
+          <w:hyperlink w:anchor="_Toc466219395" w:history="1">
             <w:r>
               <w:rPr>
                 <w:rStyle w:val="Hyperlink"/>
@@ -2119,7 +2149,7 @@
                 <w:noProof/>
                 <w:webHidden/>
               </w:rPr>
-              <w:instrText xml:space="preserve"> PAGEREF _Toc465957884 \h </w:instrText>
+              <w:instrText xml:space="preserve"> PAGEREF _Toc466219395 \h </w:instrText>
             </w:r>
             <w:r>
               <w:rPr>
@@ -2163,7 +2193,7 @@
               <w:sz w:val="22"/>
             </w:rPr>
           </w:pPr>
-          <w:hyperlink w:anchor="_Toc465957885" w:history="1">
+          <w:hyperlink w:anchor="_Toc466219396" w:history="1">
             <w:r>
               <w:rPr>
                 <w:rStyle w:val="Hyperlink"/>
@@ -2207,7 +2237,7 @@
                 <w:noProof/>
                 <w:webHidden/>
               </w:rPr>
-              <w:instrText xml:space="preserve"> PAGEREF _Toc465957885 \h </w:instrText>
+              <w:instrText xml:space="preserve"> PAGEREF _Toc466219396 \h </w:instrText>
             </w:r>
             <w:r>
               <w:rPr>
@@ -2251,7 +2281,7 @@
               <w:sz w:val="22"/>
             </w:rPr>
           </w:pPr>
-          <w:hyperlink w:anchor="_Toc465957886" w:history="1">
+          <w:hyperlink w:anchor="_Toc466219397" w:history="1">
             <w:r>
               <w:rPr>
                 <w:rStyle w:val="Hyperlink"/>
@@ -2295,7 +2325,7 @@
                 <w:noProof/>
                 <w:webHidden/>
               </w:rPr>
-              <w:instrText xml:space="preserve"> PAGEREF _Toc465957886 \h </w:instrText>
+              <w:instrText xml:space="preserve"> PAGEREF _Toc466219397 \h </w:instrText>
             </w:r>
             <w:r>
               <w:rPr>
@@ -2339,7 +2369,7 @@
               <w:sz w:val="22"/>
             </w:rPr>
           </w:pPr>
-          <w:hyperlink w:anchor="_Toc465957887" w:history="1">
+          <w:hyperlink w:anchor="_Toc466219398" w:history="1">
             <w:r>
               <w:rPr>
                 <w:rStyle w:val="Hyperlink"/>
@@ -2383,7 +2413,7 @@
                 <w:noProof/>
                 <w:webHidden/>
               </w:rPr>
-              <w:instrText xml:space="preserve"> PAGEREF _Toc465957887 \h </w:instrText>
+              <w:instrText xml:space="preserve"> PAGEREF _Toc466219398 \h </w:instrText>
             </w:r>
             <w:r>
               <w:rPr>
@@ -2427,7 +2457,7 @@
               <w:sz w:val="22"/>
             </w:rPr>
           </w:pPr>
-          <w:hyperlink w:anchor="_Toc465957888" w:history="1">
+          <w:hyperlink w:anchor="_Toc466219399" w:history="1">
             <w:r>
               <w:rPr>
                 <w:rStyle w:val="Hyperlink"/>
@@ -2471,7 +2501,7 @@
                 <w:noProof/>
                 <w:webHidden/>
               </w:rPr>
-              <w:instrText xml:space="preserve"> PAGEREF _Toc465957888 \h </w:instrText>
+              <w:instrText xml:space="preserve"> PAGEREF _Toc466219399 \h </w:instrText>
             </w:r>
             <w:r>
               <w:rPr>
@@ -2515,7 +2545,7 @@
               <w:sz w:val="22"/>
             </w:rPr>
           </w:pPr>
-          <w:hyperlink w:anchor="_Toc465957889" w:history="1">
+          <w:hyperlink w:anchor="_Toc466219400" w:history="1">
             <w:r>
               <w:rPr>
                 <w:rStyle w:val="Hyperlink"/>
@@ -2559,7 +2589,7 @@
                 <w:noProof/>
                 <w:webHidden/>
               </w:rPr>
-              <w:instrText xml:space="preserve"> PAGEREF _Toc465957889 \h </w:instrText>
+              <w:instrText xml:space="preserve"> PAGEREF _Toc466219400 \h </w:instrText>
             </w:r>
             <w:r>
               <w:rPr>
@@ -2603,7 +2633,7 @@
               <w:sz w:val="22"/>
             </w:rPr>
           </w:pPr>
-          <w:hyperlink w:anchor="_Toc465957890" w:history="1">
+          <w:hyperlink w:anchor="_Toc466219401" w:history="1">
             <w:r>
               <w:rPr>
                 <w:rStyle w:val="Hyperlink"/>
@@ -2647,7 +2677,7 @@
                 <w:noProof/>
                 <w:webHidden/>
               </w:rPr>
-              <w:instrText xml:space="preserve"> PAGEREF _Toc465957890 \h </w:instrText>
+              <w:instrText xml:space="preserve"> PAGEREF _Toc466219401 \h </w:instrText>
             </w:r>
             <w:r>
               <w:rPr>
@@ -2667,7 +2697,7 @@
                 <w:noProof/>
                 <w:webHidden/>
               </w:rPr>
-              <w:t>12</w:t>
+              <w:t>10</w:t>
             </w:r>
             <w:r>
               <w:rPr>
@@ -2691,7 +2721,7 @@
               <w:sz w:val="22"/>
             </w:rPr>
           </w:pPr>
-          <w:hyperlink w:anchor="_Toc465957891" w:history="1">
+          <w:hyperlink w:anchor="_Toc466219402" w:history="1">
             <w:r>
               <w:rPr>
                 <w:rStyle w:val="Hyperlink"/>
@@ -2735,7 +2765,7 @@
                 <w:noProof/>
                 <w:webHidden/>
               </w:rPr>
-              <w:instrText xml:space="preserve"> PAGEREF _Toc465957891 \h </w:instrText>
+              <w:instrText xml:space="preserve"> PAGEREF _Toc466219402 \h </w:instrText>
             </w:r>
             <w:r>
               <w:rPr>
@@ -2755,7 +2785,7 @@
                 <w:noProof/>
                 <w:webHidden/>
               </w:rPr>
-              <w:t>12</w:t>
+              <w:t>10</w:t>
             </w:r>
             <w:r>
               <w:rPr>
@@ -2779,7 +2809,7 @@
               <w:sz w:val="22"/>
             </w:rPr>
           </w:pPr>
-          <w:hyperlink w:anchor="_Toc465957892" w:history="1">
+          <w:hyperlink w:anchor="_Toc466219403" w:history="1">
             <w:r>
               <w:rPr>
                 <w:rStyle w:val="Hyperlink"/>
@@ -2823,7 +2853,7 @@
                 <w:noProof/>
                 <w:webHidden/>
               </w:rPr>
-              <w:instrText xml:space="preserve"> PAGEREF _Toc465957892 \h </w:instrText>
+              <w:instrText xml:space="preserve"> PAGEREF _Toc466219403 \h </w:instrText>
             </w:r>
             <w:r>
               <w:rPr>
@@ -2843,7 +2873,7 @@
                 <w:noProof/>
                 <w:webHidden/>
               </w:rPr>
-              <w:t>12</w:t>
+              <w:t>10</w:t>
             </w:r>
             <w:r>
               <w:rPr>
@@ -2867,7 +2897,7 @@
               <w:sz w:val="22"/>
             </w:rPr>
           </w:pPr>
-          <w:hyperlink w:anchor="_Toc465957893" w:history="1">
+          <w:hyperlink w:anchor="_Toc466219404" w:history="1">
             <w:r>
               <w:rPr>
                 <w:rStyle w:val="Hyperlink"/>
@@ -2911,7 +2941,7 @@
                 <w:noProof/>
                 <w:webHidden/>
               </w:rPr>
-              <w:instrText xml:space="preserve"> PAGEREF _Toc465957893 \h </w:instrText>
+              <w:instrText xml:space="preserve"> PAGEREF _Toc466219404 \h </w:instrText>
             </w:r>
             <w:r>
               <w:rPr>
@@ -2931,7 +2961,7 @@
                 <w:noProof/>
                 <w:webHidden/>
               </w:rPr>
-              <w:t>12</w:t>
+              <w:t>10</w:t>
             </w:r>
             <w:r>
               <w:rPr>
@@ -2955,7 +2985,7 @@
               <w:sz w:val="22"/>
             </w:rPr>
           </w:pPr>
-          <w:hyperlink w:anchor="_Toc465957894" w:history="1">
+          <w:hyperlink w:anchor="_Toc466219405" w:history="1">
             <w:r>
               <w:rPr>
                 <w:rStyle w:val="Hyperlink"/>
@@ -2999,7 +3029,7 @@
                 <w:noProof/>
                 <w:webHidden/>
               </w:rPr>
-              <w:instrText xml:space="preserve"> PAGEREF _Toc465957894 \h </w:instrText>
+              <w:instrText xml:space="preserve"> PAGEREF _Toc466219405 \h </w:instrText>
             </w:r>
             <w:r>
               <w:rPr>
@@ -3019,7 +3049,7 @@
                 <w:noProof/>
                 <w:webHidden/>
               </w:rPr>
-              <w:t>12</w:t>
+              <w:t>10</w:t>
             </w:r>
             <w:r>
               <w:rPr>
@@ -3043,7 +3073,7 @@
               <w:sz w:val="22"/>
             </w:rPr>
           </w:pPr>
-          <w:hyperlink w:anchor="_Toc465957895" w:history="1">
+          <w:hyperlink w:anchor="_Toc466219406" w:history="1">
             <w:r>
               <w:rPr>
                 <w:rStyle w:val="Hyperlink"/>
@@ -3087,7 +3117,7 @@
                 <w:noProof/>
                 <w:webHidden/>
               </w:rPr>
-              <w:instrText xml:space="preserve"> PAGEREF _Toc465957895 \h </w:instrText>
+              <w:instrText xml:space="preserve"> PAGEREF _Toc466219406 \h </w:instrText>
             </w:r>
             <w:r>
               <w:rPr>
@@ -3107,7 +3137,7 @@
                 <w:noProof/>
                 <w:webHidden/>
               </w:rPr>
-              <w:t>12</w:t>
+              <w:t>10</w:t>
             </w:r>
             <w:r>
               <w:rPr>
@@ -3131,7 +3161,7 @@
               <w:sz w:val="22"/>
             </w:rPr>
           </w:pPr>
-          <w:hyperlink w:anchor="_Toc465957896" w:history="1">
+          <w:hyperlink w:anchor="_Toc466219407" w:history="1">
             <w:r>
               <w:rPr>
                 <w:rStyle w:val="Hyperlink"/>
@@ -3175,7 +3205,7 @@
                 <w:noProof/>
                 <w:webHidden/>
               </w:rPr>
-              <w:instrText xml:space="preserve"> PAGEREF _Toc465957896 \h </w:instrText>
+              <w:instrText xml:space="preserve"> PAGEREF _Toc466219407 \h </w:instrText>
             </w:r>
             <w:r>
               <w:rPr>
@@ -3195,7 +3225,7 @@
                 <w:noProof/>
                 <w:webHidden/>
               </w:rPr>
-              <w:t>13</w:t>
+              <w:t>11</w:t>
             </w:r>
             <w:r>
               <w:rPr>
@@ -3219,7 +3249,7 @@
               <w:sz w:val="22"/>
             </w:rPr>
           </w:pPr>
-          <w:hyperlink w:anchor="_Toc465957897" w:history="1">
+          <w:hyperlink w:anchor="_Toc466219408" w:history="1">
             <w:r>
               <w:rPr>
                 <w:rStyle w:val="Hyperlink"/>
@@ -3263,7 +3293,7 @@
                 <w:noProof/>
                 <w:webHidden/>
               </w:rPr>
-              <w:instrText xml:space="preserve"> PAGEREF _Toc465957897 \h </w:instrText>
+              <w:instrText xml:space="preserve"> PAGEREF _Toc466219408 \h </w:instrText>
             </w:r>
             <w:r>
               <w:rPr>
@@ -3283,7 +3313,7 @@
                 <w:noProof/>
                 <w:webHidden/>
               </w:rPr>
-              <w:t>14</w:t>
+              <w:t>12</w:t>
             </w:r>
             <w:r>
               <w:rPr>
@@ -3307,7 +3337,7 @@
               <w:sz w:val="22"/>
             </w:rPr>
           </w:pPr>
-          <w:hyperlink w:anchor="_Toc465957898" w:history="1">
+          <w:hyperlink w:anchor="_Toc466219409" w:history="1">
             <w:r>
               <w:rPr>
                 <w:rStyle w:val="Hyperlink"/>
@@ -3351,7 +3381,7 @@
                 <w:noProof/>
                 <w:webHidden/>
               </w:rPr>
-              <w:instrText xml:space="preserve"> PAGEREF _Toc465957898 \h </w:instrText>
+              <w:instrText xml:space="preserve"> PAGEREF _Toc466219409 \h </w:instrText>
             </w:r>
             <w:r>
               <w:rPr>
@@ -3371,7 +3401,7 @@
                 <w:noProof/>
                 <w:webHidden/>
               </w:rPr>
-              <w:t>14</w:t>
+              <w:t>12</w:t>
             </w:r>
             <w:r>
               <w:rPr>
@@ -3395,7 +3425,7 @@
               <w:sz w:val="22"/>
             </w:rPr>
           </w:pPr>
-          <w:hyperlink w:anchor="_Toc465957899" w:history="1">
+          <w:hyperlink w:anchor="_Toc466219410" w:history="1">
             <w:r>
               <w:rPr>
                 <w:rStyle w:val="Hyperlink"/>
@@ -3439,7 +3469,7 @@
                 <w:noProof/>
                 <w:webHidden/>
               </w:rPr>
-              <w:instrText xml:space="preserve"> PAGEREF _Toc465957899 \h </w:instrText>
+              <w:instrText xml:space="preserve"> PAGEREF _Toc466219410 \h </w:instrText>
             </w:r>
             <w:r>
               <w:rPr>
@@ -3459,7 +3489,7 @@
                 <w:noProof/>
                 <w:webHidden/>
               </w:rPr>
-              <w:t>14</w:t>
+              <w:t>12</w:t>
             </w:r>
             <w:r>
               <w:rPr>
@@ -3483,7 +3513,7 @@
               <w:sz w:val="22"/>
             </w:rPr>
           </w:pPr>
-          <w:hyperlink w:anchor="_Toc465957900" w:history="1">
+          <w:hyperlink w:anchor="_Toc466219411" w:history="1">
             <w:r>
               <w:rPr>
                 <w:rStyle w:val="Hyperlink"/>
@@ -3527,7 +3557,7 @@
                 <w:noProof/>
                 <w:webHidden/>
               </w:rPr>
-              <w:instrText xml:space="preserve"> PAGEREF _Toc465957900 \h </w:instrText>
+              <w:instrText xml:space="preserve"> PAGEREF _Toc466219411 \h </w:instrText>
             </w:r>
             <w:r>
               <w:rPr>
@@ -3547,7 +3577,7 @@
                 <w:noProof/>
                 <w:webHidden/>
               </w:rPr>
-              <w:t>14</w:t>
+              <w:t>12</w:t>
             </w:r>
             <w:r>
               <w:rPr>
@@ -3571,7 +3601,7 @@
               <w:sz w:val="22"/>
             </w:rPr>
           </w:pPr>
-          <w:hyperlink w:anchor="_Toc465957901" w:history="1">
+          <w:hyperlink w:anchor="_Toc466219412" w:history="1">
             <w:r>
               <w:rPr>
                 <w:rStyle w:val="Hyperlink"/>
@@ -3615,7 +3645,7 @@
                 <w:noProof/>
                 <w:webHidden/>
               </w:rPr>
-              <w:instrText xml:space="preserve"> PAGEREF _Toc465957901 \h </w:instrText>
+              <w:instrText xml:space="preserve"> PAGEREF _Toc466219412 \h </w:instrText>
             </w:r>
             <w:r>
               <w:rPr>
@@ -3635,7 +3665,7 @@
                 <w:noProof/>
                 <w:webHidden/>
               </w:rPr>
-              <w:t>14</w:t>
+              <w:t>12</w:t>
             </w:r>
             <w:r>
               <w:rPr>
@@ -3659,7 +3689,7 @@
               <w:sz w:val="22"/>
             </w:rPr>
           </w:pPr>
-          <w:hyperlink w:anchor="_Toc465957902" w:history="1">
+          <w:hyperlink w:anchor="_Toc466219413" w:history="1">
             <w:r>
               <w:rPr>
                 <w:rStyle w:val="Hyperlink"/>
@@ -3703,7 +3733,7 @@
                 <w:noProof/>
                 <w:webHidden/>
               </w:rPr>
-              <w:instrText xml:space="preserve"> PAGEREF _Toc465957902 \h </w:instrText>
+              <w:instrText xml:space="preserve"> PAGEREF _Toc466219413 \h </w:instrText>
             </w:r>
             <w:r>
               <w:rPr>
@@ -3723,7 +3753,7 @@
                 <w:noProof/>
                 <w:webHidden/>
               </w:rPr>
-              <w:t>14</w:t>
+              <w:t>12</w:t>
             </w:r>
             <w:r>
               <w:rPr>
@@ -3747,7 +3777,7 @@
               <w:sz w:val="22"/>
             </w:rPr>
           </w:pPr>
-          <w:hyperlink w:anchor="_Toc465957903" w:history="1">
+          <w:hyperlink w:anchor="_Toc466219414" w:history="1">
             <w:r>
               <w:rPr>
                 <w:rStyle w:val="Hyperlink"/>
@@ -3791,7 +3821,7 @@
                 <w:noProof/>
                 <w:webHidden/>
               </w:rPr>
-              <w:instrText xml:space="preserve"> PAGEREF _Toc465957903 \h </w:instrText>
+              <w:instrText xml:space="preserve"> PAGEREF _Toc466219414 \h </w:instrText>
             </w:r>
             <w:r>
               <w:rPr>
@@ -3811,7 +3841,7 @@
                 <w:noProof/>
                 <w:webHidden/>
               </w:rPr>
-              <w:t>16</w:t>
+              <w:t>15</w:t>
             </w:r>
             <w:r>
               <w:rPr>
@@ -3835,7 +3865,7 @@
               <w:sz w:val="22"/>
             </w:rPr>
           </w:pPr>
-          <w:hyperlink w:anchor="_Toc465957904" w:history="1">
+          <w:hyperlink w:anchor="_Toc466219415" w:history="1">
             <w:r>
               <w:rPr>
                 <w:rStyle w:val="Hyperlink"/>
@@ -3879,7 +3909,7 @@
                 <w:noProof/>
                 <w:webHidden/>
               </w:rPr>
-              <w:instrText xml:space="preserve"> PAGEREF _Toc465957904 \h </w:instrText>
+              <w:instrText xml:space="preserve"> PAGEREF _Toc466219415 \h </w:instrText>
             </w:r>
             <w:r>
               <w:rPr>
@@ -3899,7 +3929,7 @@
                 <w:noProof/>
                 <w:webHidden/>
               </w:rPr>
-              <w:t>16</w:t>
+              <w:t>15</w:t>
             </w:r>
             <w:r>
               <w:rPr>
@@ -3923,7 +3953,7 @@
               <w:sz w:val="22"/>
             </w:rPr>
           </w:pPr>
-          <w:hyperlink w:anchor="_Toc465957905" w:history="1">
+          <w:hyperlink w:anchor="_Toc466219416" w:history="1">
             <w:r>
               <w:rPr>
                 <w:rStyle w:val="Hyperlink"/>
@@ -3967,7 +3997,7 @@
                 <w:noProof/>
                 <w:webHidden/>
               </w:rPr>
-              <w:instrText xml:space="preserve"> PAGEREF _Toc465957905 \h </w:instrText>
+              <w:instrText xml:space="preserve"> PAGEREF _Toc466219416 \h </w:instrText>
             </w:r>
             <w:r>
               <w:rPr>
@@ -3987,7 +4017,7 @@
                 <w:noProof/>
                 <w:webHidden/>
               </w:rPr>
-              <w:t>16</w:t>
+              <w:t>15</w:t>
             </w:r>
             <w:r>
               <w:rPr>
@@ -4011,7 +4041,7 @@
               <w:sz w:val="22"/>
             </w:rPr>
           </w:pPr>
-          <w:hyperlink w:anchor="_Toc465957906" w:history="1">
+          <w:hyperlink w:anchor="_Toc466219417" w:history="1">
             <w:r>
               <w:rPr>
                 <w:rStyle w:val="Hyperlink"/>
@@ -4055,7 +4085,7 @@
                 <w:noProof/>
                 <w:webHidden/>
               </w:rPr>
-              <w:instrText xml:space="preserve"> PAGEREF _Toc465957906 \h </w:instrText>
+              <w:instrText xml:space="preserve"> PAGEREF _Toc466219417 \h </w:instrText>
             </w:r>
             <w:r>
               <w:rPr>
@@ -4075,7 +4105,7 @@
                 <w:noProof/>
                 <w:webHidden/>
               </w:rPr>
-              <w:t>16</w:t>
+              <w:t>15</w:t>
             </w:r>
             <w:r>
               <w:rPr>
@@ -4099,7 +4129,7 @@
               <w:sz w:val="22"/>
             </w:rPr>
           </w:pPr>
-          <w:hyperlink w:anchor="_Toc465957907" w:history="1">
+          <w:hyperlink w:anchor="_Toc466219418" w:history="1">
             <w:r>
               <w:rPr>
                 <w:rStyle w:val="Hyperlink"/>
@@ -4143,7 +4173,7 @@
                 <w:noProof/>
                 <w:webHidden/>
               </w:rPr>
-              <w:instrText xml:space="preserve"> PAGEREF _Toc465957907 \h </w:instrText>
+              <w:instrText xml:space="preserve"> PAGEREF _Toc466219418 \h </w:instrText>
             </w:r>
             <w:r>
               <w:rPr>
@@ -4187,7 +4217,7 @@
               <w:sz w:val="22"/>
             </w:rPr>
           </w:pPr>
-          <w:hyperlink w:anchor="_Toc465957908" w:history="1">
+          <w:hyperlink w:anchor="_Toc466219419" w:history="1">
             <w:r>
               <w:rPr>
                 <w:rStyle w:val="Hyperlink"/>
@@ -4231,7 +4261,7 @@
                 <w:noProof/>
                 <w:webHidden/>
               </w:rPr>
-              <w:instrText xml:space="preserve"> PAGEREF _Toc465957908 \h </w:instrText>
+              <w:instrText xml:space="preserve"> PAGEREF _Toc466219419 \h </w:instrText>
             </w:r>
             <w:r>
               <w:rPr>
@@ -4275,7 +4305,7 @@
               <w:sz w:val="22"/>
             </w:rPr>
           </w:pPr>
-          <w:hyperlink w:anchor="_Toc465957909" w:history="1">
+          <w:hyperlink w:anchor="_Toc466219420" w:history="1">
             <w:r>
               <w:rPr>
                 <w:rStyle w:val="Hyperlink"/>
@@ -4319,7 +4349,7 @@
                 <w:noProof/>
                 <w:webHidden/>
               </w:rPr>
-              <w:instrText xml:space="preserve"> PAGEREF _Toc465957909 \h </w:instrText>
+              <w:instrText xml:space="preserve"> PAGEREF _Toc466219420 \h </w:instrText>
             </w:r>
             <w:r>
               <w:rPr>
@@ -4363,7 +4393,7 @@
               <w:sz w:val="22"/>
             </w:rPr>
           </w:pPr>
-          <w:hyperlink w:anchor="_Toc465957910" w:history="1">
+          <w:hyperlink w:anchor="_Toc466219421" w:history="1">
             <w:r>
               <w:rPr>
                 <w:rStyle w:val="Hyperlink"/>
@@ -4407,7 +4437,7 @@
                 <w:noProof/>
                 <w:webHidden/>
               </w:rPr>
-              <w:instrText xml:space="preserve"> PAGEREF _Toc465957910 \h </w:instrText>
+              <w:instrText xml:space="preserve"> PAGEREF _Toc466219421 \h </w:instrText>
             </w:r>
             <w:r>
               <w:rPr>
@@ -4451,7 +4481,7 @@
               <w:sz w:val="22"/>
             </w:rPr>
           </w:pPr>
-          <w:hyperlink w:anchor="_Toc465957911" w:history="1">
+          <w:hyperlink w:anchor="_Toc466219422" w:history="1">
             <w:r>
               <w:rPr>
                 <w:rStyle w:val="Hyperlink"/>
@@ -4495,7 +4525,7 @@
                 <w:noProof/>
                 <w:webHidden/>
               </w:rPr>
-              <w:instrText xml:space="preserve"> PAGEREF _Toc465957911 \h </w:instrText>
+              <w:instrText xml:space="preserve"> PAGEREF _Toc466219422 \h </w:instrText>
             </w:r>
             <w:r>
               <w:rPr>
@@ -4515,7 +4545,7 @@
                 <w:noProof/>
                 <w:webHidden/>
               </w:rPr>
-              <w:t>17</w:t>
+              <w:t>16</w:t>
             </w:r>
             <w:r>
               <w:rPr>
@@ -4539,7 +4569,7 @@
               <w:sz w:val="22"/>
             </w:rPr>
           </w:pPr>
-          <w:hyperlink w:anchor="_Toc465957912" w:history="1">
+          <w:hyperlink w:anchor="_Toc466219423" w:history="1">
             <w:r>
               <w:rPr>
                 <w:rStyle w:val="Hyperlink"/>
@@ -4583,7 +4613,7 @@
                 <w:noProof/>
                 <w:webHidden/>
               </w:rPr>
-              <w:instrText xml:space="preserve"> PAGEREF _Toc465957912 \h </w:instrText>
+              <w:instrText xml:space="preserve"> PAGEREF _Toc466219423 \h </w:instrText>
             </w:r>
             <w:r>
               <w:rPr>
@@ -4603,7 +4633,7 @@
                 <w:noProof/>
                 <w:webHidden/>
               </w:rPr>
-              <w:t>17</w:t>
+              <w:t>16</w:t>
             </w:r>
             <w:r>
               <w:rPr>
@@ -4627,7 +4657,7 @@
               <w:sz w:val="22"/>
             </w:rPr>
           </w:pPr>
-          <w:hyperlink w:anchor="_Toc465957913" w:history="1">
+          <w:hyperlink w:anchor="_Toc466219424" w:history="1">
             <w:r>
               <w:rPr>
                 <w:rStyle w:val="Hyperlink"/>
@@ -4671,7 +4701,7 @@
                 <w:noProof/>
                 <w:webHidden/>
               </w:rPr>
-              <w:instrText xml:space="preserve"> PAGEREF _Toc465957913 \h </w:instrText>
+              <w:instrText xml:space="preserve"> PAGEREF _Toc466219424 \h </w:instrText>
             </w:r>
             <w:r>
               <w:rPr>
@@ -4691,7 +4721,7 @@
                 <w:noProof/>
                 <w:webHidden/>
               </w:rPr>
-              <w:t>17</w:t>
+              <w:t>16</w:t>
             </w:r>
             <w:r>
               <w:rPr>
@@ -4715,7 +4745,7 @@
               <w:sz w:val="22"/>
             </w:rPr>
           </w:pPr>
-          <w:hyperlink w:anchor="_Toc465957914" w:history="1">
+          <w:hyperlink w:anchor="_Toc466219425" w:history="1">
             <w:r>
               <w:rPr>
                 <w:rStyle w:val="Hyperlink"/>
@@ -4759,7 +4789,7 @@
                 <w:noProof/>
                 <w:webHidden/>
               </w:rPr>
-              <w:instrText xml:space="preserve"> PAGEREF _Toc465957914 \h </w:instrText>
+              <w:instrText xml:space="preserve"> PAGEREF _Toc466219425 \h </w:instrText>
             </w:r>
             <w:r>
               <w:rPr>
@@ -4779,7 +4809,7 @@
                 <w:noProof/>
                 <w:webHidden/>
               </w:rPr>
-              <w:t>17</w:t>
+              <w:t>16</w:t>
             </w:r>
             <w:r>
               <w:rPr>
@@ -4803,7 +4833,7 @@
               <w:sz w:val="22"/>
             </w:rPr>
           </w:pPr>
-          <w:hyperlink w:anchor="_Toc465957915" w:history="1">
+          <w:hyperlink w:anchor="_Toc466219426" w:history="1">
             <w:r>
               <w:rPr>
                 <w:rStyle w:val="Hyperlink"/>
@@ -4847,7 +4877,7 @@
                 <w:noProof/>
                 <w:webHidden/>
               </w:rPr>
-              <w:instrText xml:space="preserve"> PAGEREF _Toc465957915 \h </w:instrText>
+              <w:instrText xml:space="preserve"> PAGEREF _Toc466219426 \h </w:instrText>
             </w:r>
             <w:r>
               <w:rPr>
@@ -4867,7 +4897,7 @@
                 <w:noProof/>
                 <w:webHidden/>
               </w:rPr>
-              <w:t>17</w:t>
+              <w:t>16</w:t>
             </w:r>
             <w:r>
               <w:rPr>
@@ -4891,7 +4921,7 @@
               <w:sz w:val="22"/>
             </w:rPr>
           </w:pPr>
-          <w:hyperlink w:anchor="_Toc465957916" w:history="1">
+          <w:hyperlink w:anchor="_Toc466219427" w:history="1">
             <w:r>
               <w:rPr>
                 <w:rStyle w:val="Hyperlink"/>
@@ -4935,7 +4965,7 @@
                 <w:noProof/>
                 <w:webHidden/>
               </w:rPr>
-              <w:instrText xml:space="preserve"> PAGEREF _Toc465957916 \h </w:instrText>
+              <w:instrText xml:space="preserve"> PAGEREF _Toc466219427 \h </w:instrText>
             </w:r>
             <w:r>
               <w:rPr>
@@ -4979,7 +5009,7 @@
               <w:sz w:val="22"/>
             </w:rPr>
           </w:pPr>
-          <w:hyperlink w:anchor="_Toc465957917" w:history="1">
+          <w:hyperlink w:anchor="_Toc466219428" w:history="1">
             <w:r>
               <w:rPr>
                 <w:rStyle w:val="Hyperlink"/>
@@ -5023,7 +5053,7 @@
                 <w:noProof/>
                 <w:webHidden/>
               </w:rPr>
-              <w:instrText xml:space="preserve"> PAGEREF _Toc465957917 \h </w:instrText>
+              <w:instrText xml:space="preserve"> PAGEREF _Toc466219428 \h </w:instrText>
             </w:r>
             <w:r>
               <w:rPr>
@@ -5067,7 +5097,7 @@
               <w:sz w:val="22"/>
             </w:rPr>
           </w:pPr>
-          <w:hyperlink w:anchor="_Toc465957918" w:history="1">
+          <w:hyperlink w:anchor="_Toc466219429" w:history="1">
             <w:r>
               <w:rPr>
                 <w:rStyle w:val="Hyperlink"/>
@@ -5111,7 +5141,7 @@
                 <w:noProof/>
                 <w:webHidden/>
               </w:rPr>
-              <w:instrText xml:space="preserve"> PAGEREF _Toc465957918 \h </w:instrText>
+              <w:instrText xml:space="preserve"> PAGEREF _Toc466219429 \h </w:instrText>
             </w:r>
             <w:r>
               <w:rPr>
@@ -5162,7 +5192,7 @@
           <w:b/>
         </w:rPr>
       </w:pPr>
-      <w:bookmarkStart w:id="0" w:name="_Toc465957873"/>
+      <w:bookmarkStart w:id="1" w:name="_Toc466219384"/>
       <w:r>
         <w:rPr>
           <w:rFonts w:ascii="Times New Roman" w:hAnsi="Times New Roman" w:cs="Times New Roman"/>
@@ -5170,7 +5200,7 @@
         </w:rPr>
         <w:t>Approvals</w:t>
       </w:r>
-      <w:bookmarkEnd w:id="0"/>
+      <w:bookmarkEnd w:id="1"/>
     </w:p>
     <w:tbl>
       <w:tblPr>
@@ -5284,6 +5314,14 @@
                 <w:szCs w:val="28"/>
               </w:rPr>
             </w:pPr>
+            <w:r>
+              <w:rPr>
+                <w:rFonts w:cs="Times New Roman"/>
+                <w:sz w:val="28"/>
+                <w:szCs w:val="28"/>
+              </w:rPr>
+              <w:t>Steve Jia</w:t>
+            </w:r>
           </w:p>
         </w:tc>
         <w:tc>
@@ -5298,6 +5336,14 @@
                 <w:szCs w:val="28"/>
               </w:rPr>
             </w:pPr>
+            <w:r>
+              <w:rPr>
+                <w:rFonts w:cs="Times New Roman"/>
+                <w:sz w:val="28"/>
+                <w:szCs w:val="28"/>
+              </w:rPr>
+              <w:t>2016-11-06</w:t>
+            </w:r>
           </w:p>
         </w:tc>
       </w:tr>
@@ -5319,7 +5365,7 @@
           <w:b/>
         </w:rPr>
       </w:pPr>
-      <w:bookmarkStart w:id="1" w:name="_Toc465957874"/>
+      <w:bookmarkStart w:id="2" w:name="_Toc466219385"/>
       <w:r>
         <w:rPr>
           <w:rFonts w:ascii="Times New Roman" w:hAnsi="Times New Roman" w:cs="Times New Roman"/>
@@ -5327,7 +5373,7 @@
         </w:rPr>
         <w:t>Revision History</w:t>
       </w:r>
-      <w:bookmarkEnd w:id="1"/>
+      <w:bookmarkEnd w:id="2"/>
     </w:p>
     <w:tbl>
       <w:tblPr>
@@ -6026,6 +6072,88 @@
           </w:p>
         </w:tc>
       </w:tr>
+      <w:tr>
+        <w:tc>
+          <w:tcPr>
+            <w:tcW w:w="1255" w:type="dxa"/>
+          </w:tcPr>
+          <w:p>
+            <w:pPr>
+              <w:rPr>
+                <w:rFonts w:cs="Times New Roman"/>
+                <w:szCs w:val="24"/>
+              </w:rPr>
+            </w:pPr>
+            <w:r>
+              <w:rPr>
+                <w:rFonts w:cs="Times New Roman"/>
+                <w:szCs w:val="24"/>
+              </w:rPr>
+              <w:t>1.3</w:t>
+            </w:r>
+          </w:p>
+        </w:tc>
+        <w:tc>
+          <w:tcPr>
+            <w:tcW w:w="1620" w:type="dxa"/>
+          </w:tcPr>
+          <w:p>
+            <w:pPr>
+              <w:rPr>
+                <w:rFonts w:cs="Times New Roman"/>
+                <w:szCs w:val="24"/>
+              </w:rPr>
+            </w:pPr>
+            <w:r>
+              <w:rPr>
+                <w:rFonts w:cs="Times New Roman"/>
+                <w:szCs w:val="24"/>
+              </w:rPr>
+              <w:t>2016-11-06</w:t>
+            </w:r>
+          </w:p>
+        </w:tc>
+        <w:tc>
+          <w:tcPr>
+            <w:tcW w:w="1170" w:type="dxa"/>
+          </w:tcPr>
+          <w:p>
+            <w:pPr>
+              <w:rPr>
+                <w:rFonts w:cs="Times New Roman"/>
+                <w:szCs w:val="24"/>
+              </w:rPr>
+            </w:pPr>
+            <w:r>
+              <w:rPr>
+                <w:rFonts w:cs="Times New Roman"/>
+                <w:szCs w:val="24"/>
+              </w:rPr>
+              <w:t>S. Jia</w:t>
+            </w:r>
+          </w:p>
+        </w:tc>
+        <w:tc>
+          <w:tcPr>
+            <w:tcW w:w="5305" w:type="dxa"/>
+          </w:tcPr>
+          <w:p>
+            <w:pPr>
+              <w:rPr>
+                <w:rFonts w:cs="Times New Roman"/>
+                <w:szCs w:val="24"/>
+              </w:rPr>
+            </w:pPr>
+            <w:r>
+              <w:rPr>
+                <w:rFonts w:cs="Times New Roman"/>
+                <w:szCs w:val="24"/>
+              </w:rPr>
+              <w:t>Updated Risk Analysis table</w:t>
+            </w:r>
+          </w:p>
+        </w:tc>
+      </w:tr>
     </w:tbl>
     <w:p>
       <w:pPr>
@@ -6068,7 +6196,7 @@
           <w:szCs w:val="28"/>
         </w:rPr>
       </w:pPr>
-      <w:bookmarkStart w:id="2" w:name="_Toc465957875"/>
+      <w:bookmarkStart w:id="3" w:name="_Toc466219386"/>
       <w:r>
         <w:rPr>
           <w:rFonts w:cs="Times New Roman"/>
@@ -6079,7 +6207,7 @@
         <w:lastRenderedPageBreak/>
         <w:t>Overview</w:t>
       </w:r>
-      <w:bookmarkEnd w:id="2"/>
+      <w:bookmarkEnd w:id="3"/>
     </w:p>
     <w:p>
       <w:pPr>
@@ -6103,7 +6231,7 @@
         </w:rPr>
         <w:t xml:space="preserve"> </w:t>
       </w:r>
-      <w:bookmarkStart w:id="3" w:name="_Toc465957876"/>
+      <w:bookmarkStart w:id="4" w:name="_Toc466219387"/>
       <w:r>
         <w:rPr>
           <w:rFonts w:cs="Times New Roman"/>
@@ -6112,7 +6240,7 @@
         </w:rPr>
         <w:t>Project Summary</w:t>
       </w:r>
-      <w:bookmarkEnd w:id="3"/>
+      <w:bookmarkEnd w:id="4"/>
     </w:p>
     <w:p>
       <w:pPr>
@@ -6194,7 +6322,7 @@
         </w:rPr>
         <w:t xml:space="preserve"> </w:t>
       </w:r>
-      <w:bookmarkStart w:id="4" w:name="_Toc465957877"/>
+      <w:bookmarkStart w:id="5" w:name="_Toc466219388"/>
       <w:r>
         <w:rPr>
           <w:rFonts w:cs="Times New Roman"/>
@@ -6203,7 +6331,7 @@
         </w:rPr>
         <w:t>Evolution of the SPMP</w:t>
       </w:r>
-      <w:bookmarkEnd w:id="4"/>
+      <w:bookmarkEnd w:id="5"/>
     </w:p>
     <w:p>
       <w:pPr>
@@ -6284,7 +6412,7 @@
           <w:szCs w:val="28"/>
         </w:rPr>
       </w:pPr>
-      <w:bookmarkStart w:id="5" w:name="_Toc465957878"/>
+      <w:bookmarkStart w:id="6" w:name="_Toc466219389"/>
       <w:r>
         <w:rPr>
           <w:rFonts w:cs="Times New Roman"/>
@@ -6293,7 +6421,7 @@
         </w:rPr>
         <w:t>References</w:t>
       </w:r>
-      <w:bookmarkEnd w:id="5"/>
+      <w:bookmarkEnd w:id="6"/>
     </w:p>
     <w:p>
       <w:pPr>
@@ -6324,7 +6452,23 @@
           <w:rFonts w:cs="Times New Roman"/>
           <w:szCs w:val="24"/>
         </w:rPr>
-        <w:t xml:space="preserve">[Braude] The principle source of textbook reference material is </w:t>
+        <w:t>[</w:t>
+      </w:r>
+      <w:proofErr w:type="spellStart"/>
+      <w:r>
+        <w:rPr>
+          <w:rFonts w:cs="Times New Roman"/>
+          <w:szCs w:val="24"/>
+        </w:rPr>
+        <w:t>Braude</w:t>
+      </w:r>
+      <w:proofErr w:type="spellEnd"/>
+      <w:r>
+        <w:rPr>
+          <w:rFonts w:cs="Times New Roman"/>
+          <w:szCs w:val="24"/>
+        </w:rPr>
+        <w:t xml:space="preserve">] The principle source of textbook reference material is </w:t>
       </w:r>
       <w:r>
         <w:rPr>
@@ -6339,7 +6483,23 @@
           <w:rFonts w:cs="Times New Roman"/>
           <w:szCs w:val="24"/>
         </w:rPr>
-        <w:t xml:space="preserve"> by E. Braude (Wiley, 2000).</w:t>
+        <w:t xml:space="preserve"> by E. </w:t>
+      </w:r>
+      <w:proofErr w:type="spellStart"/>
+      <w:r>
+        <w:rPr>
+          <w:rFonts w:cs="Times New Roman"/>
+          <w:szCs w:val="24"/>
+        </w:rPr>
+        <w:t>Braude</w:t>
+      </w:r>
+      <w:proofErr w:type="spellEnd"/>
+      <w:r>
+        <w:rPr>
+          <w:rFonts w:cs="Times New Roman"/>
+          <w:szCs w:val="24"/>
+        </w:rPr>
+        <w:t xml:space="preserve"> (Wiley, 2000).</w:t>
       </w:r>
     </w:p>
     <w:p>
@@ -6356,7 +6516,7 @@
           <w:szCs w:val="28"/>
         </w:rPr>
       </w:pPr>
-      <w:bookmarkStart w:id="6" w:name="_Toc465957879"/>
+      <w:bookmarkStart w:id="7" w:name="_Toc466219390"/>
       <w:r>
         <w:rPr>
           <w:rFonts w:cs="Times New Roman"/>
@@ -6365,7 +6525,7 @@
         </w:rPr>
         <w:t>Definitions</w:t>
       </w:r>
-      <w:bookmarkEnd w:id="6"/>
+      <w:bookmarkEnd w:id="7"/>
     </w:p>
     <w:p>
       <w:pPr>
@@ -6464,8 +6624,17 @@
           <w:rFonts w:cs="Times New Roman"/>
           <w:szCs w:val="24"/>
         </w:rPr>
-        <w:t xml:space="preserve"> = Quality Assurnace</w:t>
-      </w:r>
+        <w:t xml:space="preserve"> = Quality </w:t>
+      </w:r>
+      <w:proofErr w:type="spellStart"/>
+      <w:r>
+        <w:rPr>
+          <w:rFonts w:cs="Times New Roman"/>
+          <w:szCs w:val="24"/>
+        </w:rPr>
+        <w:t>Assurnace</w:t>
+      </w:r>
+      <w:proofErr w:type="spellEnd"/>
     </w:p>
     <w:p>
       <w:pPr>
@@ -6939,7 +7108,7 @@
           <w:szCs w:val="28"/>
         </w:rPr>
       </w:pPr>
-      <w:bookmarkStart w:id="7" w:name="_Toc465957880"/>
+      <w:bookmarkStart w:id="8" w:name="_Toc466219391"/>
       <w:r>
         <w:rPr>
           <w:rFonts w:cs="Times New Roman"/>
@@ -6948,7 +7117,7 @@
         </w:rPr>
         <w:t>Project Organization</w:t>
       </w:r>
-      <w:bookmarkEnd w:id="7"/>
+      <w:bookmarkEnd w:id="8"/>
     </w:p>
     <w:p>
       <w:pPr>
@@ -6972,7 +7141,7 @@
         </w:rPr>
         <w:t xml:space="preserve"> </w:t>
       </w:r>
-      <w:bookmarkStart w:id="8" w:name="_Toc465957881"/>
+      <w:bookmarkStart w:id="9" w:name="_Toc466219392"/>
       <w:r>
         <w:rPr>
           <w:rFonts w:cs="Times New Roman"/>
@@ -6981,7 +7150,7 @@
         </w:rPr>
         <w:t>External Interfaces</w:t>
       </w:r>
-      <w:bookmarkEnd w:id="8"/>
+      <w:bookmarkEnd w:id="9"/>
     </w:p>
     <w:p>
       <w:pPr>
@@ -7003,7 +7172,23 @@
           <w:rFonts w:cs="Times New Roman"/>
           <w:szCs w:val="24"/>
         </w:rPr>
-        <w:t xml:space="preserve">Dr. Ruijian Zhang (U/PD), for technical and standards direction, as well as requirements and specifications. </w:t>
+        <w:t xml:space="preserve">Dr. </w:t>
+      </w:r>
+      <w:proofErr w:type="spellStart"/>
+      <w:r>
+        <w:rPr>
+          <w:rFonts w:cs="Times New Roman"/>
+          <w:szCs w:val="24"/>
+        </w:rPr>
+        <w:t>Ruijian</w:t>
+      </w:r>
+      <w:proofErr w:type="spellEnd"/>
+      <w:r>
+        <w:rPr>
+          <w:rFonts w:cs="Times New Roman"/>
+          <w:szCs w:val="24"/>
+        </w:rPr>
+        <w:t xml:space="preserve"> Zhang (U/PD), for technical and standards direction, as well as requirements and specifications. </w:t>
       </w:r>
       <w:r>
         <w:rPr>
@@ -7042,7 +7227,7 @@
         </w:rPr>
         <w:t xml:space="preserve"> </w:t>
       </w:r>
-      <w:bookmarkStart w:id="9" w:name="_Toc465957882"/>
+      <w:bookmarkStart w:id="10" w:name="_Toc466219393"/>
       <w:r>
         <w:rPr>
           <w:rFonts w:cs="Times New Roman"/>
@@ -7051,7 +7236,7 @@
         </w:rPr>
         <w:t>Internal Structure</w:t>
       </w:r>
-      <w:bookmarkEnd w:id="9"/>
+      <w:bookmarkEnd w:id="10"/>
     </w:p>
     <w:p>
       <w:pPr>
@@ -7141,27 +7326,14 @@
       <w:r>
         <w:t xml:space="preserve">Figure SPMP. </w:t>
       </w:r>
-      <w:r>
-        <w:fldChar w:fldCharType="begin"/>
-      </w:r>
-      <w:r>
-        <w:instrText xml:space="preserve"> SEQ Figure_SPMP. \* ARABIC </w:instrText>
-      </w:r>
-      <w:r>
-        <w:fldChar w:fldCharType="separate"/>
-      </w:r>
-      <w:r>
-        <w:rPr>
-          <w:noProof/>
-        </w:rPr>
-        <w:t>1</w:t>
-      </w:r>
-      <w:r>
-        <w:rPr>
-          <w:noProof/>
-        </w:rPr>
-        <w:fldChar w:fldCharType="end"/>
-      </w:r>
+      <w:fldSimple w:instr=" SEQ Figure_SPMP. \* ARABIC ">
+        <w:r>
+          <w:rPr>
+            <w:noProof/>
+          </w:rPr>
+          <w:t>1</w:t>
+        </w:r>
+      </w:fldSimple>
       <w:r>
         <w:t>: Organization of Avian Limited</w:t>
       </w:r>
@@ -7181,7 +7353,7 @@
           <w:szCs w:val="28"/>
         </w:rPr>
       </w:pPr>
-      <w:bookmarkStart w:id="10" w:name="_Toc465957883"/>
+      <w:bookmarkStart w:id="11" w:name="_Toc466219394"/>
       <w:r>
         <w:rPr>
           <w:rFonts w:cs="Times New Roman"/>
@@ -7191,7 +7363,7 @@
         <w:lastRenderedPageBreak/>
         <w:t>Roles and Responsibilities</w:t>
       </w:r>
-      <w:bookmarkEnd w:id="10"/>
+      <w:bookmarkEnd w:id="11"/>
     </w:p>
     <w:p>
       <w:pPr>
@@ -7233,20 +7405,18 @@
     <w:tbl>
       <w:tblPr>
         <w:tblStyle w:val="PlainTable5"/>
-        <w:tblW w:w="8475" w:type="dxa"/>
-        <w:tblInd w:w="612" w:type="dxa"/>
-        <w:tblLayout w:type="fixed"/>
+        <w:tblW w:w="5000" w:type="pct"/>
         <w:tblLook w:val="04A0" w:firstRow="1" w:lastRow="0" w:firstColumn="1" w:lastColumn="0" w:noHBand="0" w:noVBand="1"/>
       </w:tblPr>
       <w:tblGrid>
-        <w:gridCol w:w="1523"/>
-        <w:gridCol w:w="1296"/>
-        <w:gridCol w:w="1296"/>
-        <w:gridCol w:w="1296"/>
-        <w:gridCol w:w="1296"/>
-        <w:gridCol w:w="1296"/>
-        <w:gridCol w:w="236"/>
-        <w:gridCol w:w="236"/>
+        <w:gridCol w:w="1759"/>
+        <w:gridCol w:w="1489"/>
+        <w:gridCol w:w="1489"/>
+        <w:gridCol w:w="1489"/>
+        <w:gridCol w:w="1490"/>
+        <w:gridCol w:w="1091"/>
+        <w:gridCol w:w="1049"/>
+        <w:gridCol w:w="224"/>
       </w:tblGrid>
       <w:tr>
         <w:trPr>
@@ -7255,7 +7425,7 @@
         <w:tc>
           <w:tcPr>
             <w:cnfStyle w:val="001000000100" w:firstRow="0" w:lastRow="0" w:firstColumn="1" w:lastColumn="0" w:oddVBand="0" w:evenVBand="0" w:oddHBand="0" w:evenHBand="0" w:firstRowFirstColumn="1" w:firstRowLastColumn="0" w:lastRowFirstColumn="0" w:lastRowLastColumn="0"/>
-            <w:tcW w:w="1523" w:type="dxa"/>
+            <w:tcW w:w="899" w:type="pct"/>
           </w:tcPr>
           <w:p>
             <w:pPr>
@@ -7279,7 +7449,7 @@
         </w:tc>
         <w:tc>
           <w:tcPr>
-            <w:tcW w:w="1296" w:type="dxa"/>
+            <w:tcW w:w="765" w:type="pct"/>
           </w:tcPr>
           <w:p>
             <w:pPr>
@@ -7302,7 +7472,7 @@
         </w:tc>
         <w:tc>
           <w:tcPr>
-            <w:tcW w:w="1296" w:type="dxa"/>
+            <w:tcW w:w="765" w:type="pct"/>
           </w:tcPr>
           <w:p>
             <w:pPr>
@@ -7325,7 +7495,7 @@
         </w:tc>
         <w:tc>
           <w:tcPr>
-            <w:tcW w:w="1296" w:type="dxa"/>
+            <w:tcW w:w="765" w:type="pct"/>
           </w:tcPr>
           <w:p>
             <w:pPr>
@@ -7348,7 +7518,7 @@
         </w:tc>
         <w:tc>
           <w:tcPr>
-            <w:tcW w:w="1296" w:type="dxa"/>
+            <w:tcW w:w="765" w:type="pct"/>
           </w:tcPr>
           <w:p>
             <w:pPr>
@@ -7371,7 +7541,7 @@
         </w:tc>
         <w:tc>
           <w:tcPr>
-            <w:tcW w:w="1296" w:type="dxa"/>
+            <w:tcW w:w="567" w:type="pct"/>
           </w:tcPr>
           <w:p>
             <w:pPr>
@@ -7394,7 +7564,7 @@
         </w:tc>
         <w:tc>
           <w:tcPr>
-            <w:tcW w:w="236" w:type="dxa"/>
+            <w:tcW w:w="337" w:type="pct"/>
           </w:tcPr>
           <w:p>
             <w:pPr>
@@ -7405,11 +7575,19 @@
                 <w:szCs w:val="20"/>
               </w:rPr>
             </w:pPr>
+            <w:r>
+              <w:rPr>
+                <w:rFonts w:cs="Times New Roman"/>
+                <w:sz w:val="20"/>
+                <w:szCs w:val="20"/>
+              </w:rPr>
+              <w:t>Code Developer</w:t>
+            </w:r>
           </w:p>
         </w:tc>
         <w:tc>
           <w:tcPr>
-            <w:tcW w:w="236" w:type="dxa"/>
+            <w:tcW w:w="139" w:type="pct"/>
           </w:tcPr>
           <w:p>
             <w:pPr>
@@ -7430,7 +7608,7 @@
         <w:tc>
           <w:tcPr>
             <w:cnfStyle w:val="001000000000" w:firstRow="0" w:lastRow="0" w:firstColumn="1" w:lastColumn="0" w:oddVBand="0" w:evenVBand="0" w:oddHBand="0" w:evenHBand="0" w:firstRowFirstColumn="0" w:firstRowLastColumn="0" w:lastRowFirstColumn="0" w:lastRowLastColumn="0"/>
-            <w:tcW w:w="1523" w:type="dxa"/>
+            <w:tcW w:w="899" w:type="pct"/>
           </w:tcPr>
           <w:p>
             <w:pPr>
@@ -7452,7 +7630,7 @@
         </w:tc>
         <w:tc>
           <w:tcPr>
-            <w:tcW w:w="1296" w:type="dxa"/>
+            <w:tcW w:w="765" w:type="pct"/>
           </w:tcPr>
           <w:p>
             <w:pPr>
@@ -7475,7 +7653,7 @@
         </w:tc>
         <w:tc>
           <w:tcPr>
-            <w:tcW w:w="1296" w:type="dxa"/>
+            <w:tcW w:w="765" w:type="pct"/>
           </w:tcPr>
           <w:p>
             <w:pPr>
@@ -7498,7 +7676,7 @@
         </w:tc>
         <w:tc>
           <w:tcPr>
-            <w:tcW w:w="1296" w:type="dxa"/>
+            <w:tcW w:w="765" w:type="pct"/>
           </w:tcPr>
           <w:p>
             <w:pPr>
@@ -7521,7 +7699,7 @@
         </w:tc>
         <w:tc>
           <w:tcPr>
-            <w:tcW w:w="1296" w:type="dxa"/>
+            <w:tcW w:w="765" w:type="pct"/>
           </w:tcPr>
           <w:p>
             <w:pPr>
@@ -7544,7 +7722,7 @@
         </w:tc>
         <w:tc>
           <w:tcPr>
-            <w:tcW w:w="1296" w:type="dxa"/>
+            <w:tcW w:w="567" w:type="pct"/>
           </w:tcPr>
           <w:p>
             <w:pPr>
@@ -7567,7 +7745,7 @@
         </w:tc>
         <w:tc>
           <w:tcPr>
-            <w:tcW w:w="236" w:type="dxa"/>
+            <w:tcW w:w="337" w:type="pct"/>
           </w:tcPr>
           <w:p>
             <w:pPr>
@@ -7578,11 +7756,19 @@
                 <w:szCs w:val="20"/>
               </w:rPr>
             </w:pPr>
+            <w:r>
+              <w:rPr>
+                <w:rFonts w:cs="Times New Roman"/>
+                <w:sz w:val="20"/>
+                <w:szCs w:val="20"/>
+              </w:rPr>
+              <w:t>PM, TE</w:t>
+            </w:r>
           </w:p>
         </w:tc>
         <w:tc>
           <w:tcPr>
-            <w:tcW w:w="236" w:type="dxa"/>
+            <w:tcW w:w="139" w:type="pct"/>
           </w:tcPr>
           <w:p>
             <w:pPr>
@@ -7600,7 +7786,7 @@
         <w:tc>
           <w:tcPr>
             <w:cnfStyle w:val="001000000000" w:firstRow="0" w:lastRow="0" w:firstColumn="1" w:lastColumn="0" w:oddVBand="0" w:evenVBand="0" w:oddHBand="0" w:evenHBand="0" w:firstRowFirstColumn="0" w:firstRowLastColumn="0" w:lastRowFirstColumn="0" w:lastRowLastColumn="0"/>
-            <w:tcW w:w="1523" w:type="dxa"/>
+            <w:tcW w:w="899" w:type="pct"/>
           </w:tcPr>
           <w:p>
             <w:pPr>
@@ -7622,7 +7808,7 @@
         </w:tc>
         <w:tc>
           <w:tcPr>
-            <w:tcW w:w="1296" w:type="dxa"/>
+            <w:tcW w:w="765" w:type="pct"/>
           </w:tcPr>
           <w:p>
             <w:pPr>
@@ -7645,7 +7831,7 @@
         </w:tc>
         <w:tc>
           <w:tcPr>
-            <w:tcW w:w="1296" w:type="dxa"/>
+            <w:tcW w:w="765" w:type="pct"/>
           </w:tcPr>
           <w:p>
             <w:pPr>
@@ -7668,7 +7854,7 @@
         </w:tc>
         <w:tc>
           <w:tcPr>
-            <w:tcW w:w="1296" w:type="dxa"/>
+            <w:tcW w:w="765" w:type="pct"/>
           </w:tcPr>
           <w:p>
             <w:pPr>
@@ -7691,7 +7877,7 @@
         </w:tc>
         <w:tc>
           <w:tcPr>
-            <w:tcW w:w="1296" w:type="dxa"/>
+            <w:tcW w:w="765" w:type="pct"/>
           </w:tcPr>
           <w:p>
             <w:pPr>
@@ -7714,7 +7900,7 @@
         </w:tc>
         <w:tc>
           <w:tcPr>
-            <w:tcW w:w="1296" w:type="dxa"/>
+            <w:tcW w:w="567" w:type="pct"/>
           </w:tcPr>
           <w:p>
             <w:pPr>
@@ -7737,7 +7923,7 @@
         </w:tc>
         <w:tc>
           <w:tcPr>
-            <w:tcW w:w="236" w:type="dxa"/>
+            <w:tcW w:w="337" w:type="pct"/>
           </w:tcPr>
           <w:p>
             <w:pPr>
@@ -7748,11 +7934,19 @@
                 <w:szCs w:val="20"/>
               </w:rPr>
             </w:pPr>
+            <w:r>
+              <w:rPr>
+                <w:rFonts w:cs="Times New Roman"/>
+                <w:sz w:val="20"/>
+                <w:szCs w:val="20"/>
+              </w:rPr>
+              <w:t>Code Base</w:t>
+            </w:r>
           </w:p>
         </w:tc>
         <w:tc>
           <w:tcPr>
-            <w:tcW w:w="236" w:type="dxa"/>
+            <w:tcW w:w="139" w:type="pct"/>
           </w:tcPr>
           <w:p>
             <w:pPr>
@@ -7781,27 +7975,14 @@
       <w:r>
         <w:t xml:space="preserve">Table SPMP. </w:t>
       </w:r>
-      <w:r>
-        <w:fldChar w:fldCharType="begin"/>
-      </w:r>
-      <w:r>
-        <w:instrText xml:space="preserve"> SEQ Table_SPMP. \* ARABIC </w:instrText>
-      </w:r>
-      <w:r>
-        <w:fldChar w:fldCharType="separate"/>
-      </w:r>
-      <w:r>
-        <w:rPr>
-          <w:noProof/>
-        </w:rPr>
-        <w:t>1</w:t>
-      </w:r>
-      <w:r>
-        <w:rPr>
-          <w:noProof/>
-        </w:rPr>
-        <w:fldChar w:fldCharType="end"/>
-      </w:r>
+      <w:fldSimple w:instr=" SEQ Table_SPMP. \* ARABIC ">
+        <w:r>
+          <w:rPr>
+            <w:noProof/>
+          </w:rPr>
+          <w:t>1</w:t>
+        </w:r>
+      </w:fldSimple>
       <w:r>
         <w:t>: Avian Limited Members, Roles, and Responsibilities</w:t>
       </w:r>
@@ -8190,7 +8371,7 @@
           <w:szCs w:val="28"/>
         </w:rPr>
       </w:pPr>
-      <w:bookmarkStart w:id="11" w:name="_Toc465957884"/>
+      <w:bookmarkStart w:id="12" w:name="_Toc466219395"/>
       <w:r>
         <w:rPr>
           <w:rFonts w:cs="Times New Roman"/>
@@ -8199,7 +8380,7 @@
         </w:rPr>
         <w:t>Managerial Process Plan</w:t>
       </w:r>
-      <w:bookmarkEnd w:id="11"/>
+      <w:bookmarkEnd w:id="12"/>
     </w:p>
     <w:p>
       <w:pPr>
@@ -8223,7 +8404,7 @@
         </w:rPr>
         <w:t xml:space="preserve"> </w:t>
       </w:r>
-      <w:bookmarkStart w:id="12" w:name="_Toc465957885"/>
+      <w:bookmarkStart w:id="13" w:name="_Toc466219396"/>
       <w:r>
         <w:rPr>
           <w:rFonts w:cs="Times New Roman"/>
@@ -8232,7 +8413,7 @@
         </w:rPr>
         <w:t>Project Start-Up Plan</w:t>
       </w:r>
-      <w:bookmarkEnd w:id="12"/>
+      <w:bookmarkEnd w:id="13"/>
     </w:p>
     <w:p>
       <w:pPr>
@@ -8248,7 +8429,7 @@
           <w:szCs w:val="28"/>
         </w:rPr>
       </w:pPr>
-      <w:bookmarkStart w:id="13" w:name="_Toc465957886"/>
+      <w:bookmarkStart w:id="14" w:name="_Toc466219397"/>
       <w:r>
         <w:rPr>
           <w:rFonts w:cs="Times New Roman"/>
@@ -8257,7 +8438,7 @@
         </w:rPr>
         <w:t>Estimation Plan</w:t>
       </w:r>
-      <w:bookmarkEnd w:id="13"/>
+      <w:bookmarkEnd w:id="14"/>
     </w:p>
     <w:p>
       <w:pPr>
@@ -8405,7 +8586,7 @@
           <w:szCs w:val="28"/>
         </w:rPr>
       </w:pPr>
-      <w:bookmarkStart w:id="14" w:name="_Toc465957887"/>
+      <w:bookmarkStart w:id="15" w:name="_Toc466219398"/>
       <w:r>
         <w:rPr>
           <w:rFonts w:cs="Times New Roman"/>
@@ -8414,7 +8595,7 @@
         </w:rPr>
         <w:t>Staffing Plan</w:t>
       </w:r>
-      <w:bookmarkEnd w:id="14"/>
+      <w:bookmarkEnd w:id="15"/>
     </w:p>
     <w:p>
       <w:pPr>
@@ -8509,8 +8690,17 @@
                 <w:szCs w:val="20"/>
               </w:rPr>
               <w:br/>
+            </w:r>
+            <w:proofErr w:type="spellStart"/>
+            <w:r>
+              <w:rPr>
+                <w:rFonts w:cs="Times New Roman"/>
+                <w:sz w:val="20"/>
+                <w:szCs w:val="20"/>
+              </w:rPr>
               <w:t>Yuwei</w:t>
             </w:r>
+            <w:proofErr w:type="spellEnd"/>
           </w:p>
         </w:tc>
         <w:tc>
@@ -8960,27 +9150,14 @@
       <w:r>
         <w:t xml:space="preserve">Table SPMP. </w:t>
       </w:r>
-      <w:r>
-        <w:fldChar w:fldCharType="begin"/>
-      </w:r>
-      <w:r>
-        <w:instrText xml:space="preserve"> SEQ Table_SPMP. \* ARABIC </w:instrText>
-      </w:r>
-      <w:r>
-        <w:fldChar w:fldCharType="separate"/>
-      </w:r>
-      <w:r>
-        <w:rPr>
-          <w:noProof/>
-        </w:rPr>
-        <w:t>2</w:t>
-      </w:r>
-      <w:r>
-        <w:rPr>
-          <w:noProof/>
-        </w:rPr>
-        <w:fldChar w:fldCharType="end"/>
-      </w:r>
+      <w:fldSimple w:instr=" SEQ Table_SPMP. \* ARABIC ">
+        <w:r>
+          <w:rPr>
+            <w:noProof/>
+          </w:rPr>
+          <w:t>2</w:t>
+        </w:r>
+      </w:fldSimple>
       <w:r>
         <w:t>: Avian Limited Roles Assignment</w:t>
       </w:r>
@@ -8999,7 +9176,7 @@
           <w:szCs w:val="28"/>
         </w:rPr>
       </w:pPr>
-      <w:bookmarkStart w:id="15" w:name="_Toc465957888"/>
+      <w:bookmarkStart w:id="16" w:name="_Toc466219399"/>
       <w:r>
         <w:rPr>
           <w:rFonts w:cs="Times New Roman"/>
@@ -9008,7 +9185,7 @@
         </w:rPr>
         <w:t>Resource Acquisition Plan</w:t>
       </w:r>
-      <w:bookmarkEnd w:id="15"/>
+      <w:bookmarkEnd w:id="16"/>
     </w:p>
     <w:p>
       <w:pPr>
@@ -9040,7 +9217,7 @@
           <w:szCs w:val="28"/>
         </w:rPr>
       </w:pPr>
-      <w:bookmarkStart w:id="16" w:name="_Toc465957889"/>
+      <w:bookmarkStart w:id="17" w:name="_Toc466219400"/>
       <w:r>
         <w:rPr>
           <w:rFonts w:cs="Times New Roman"/>
@@ -9049,7 +9226,7 @@
         </w:rPr>
         <w:t>Project Staff Training Plan</w:t>
       </w:r>
-      <w:bookmarkEnd w:id="16"/>
+      <w:bookmarkEnd w:id="17"/>
     </w:p>
     <w:p>
       <w:pPr>
@@ -9100,6 +9277,7 @@
         </w:rPr>
         <w:t xml:space="preserve">) for guidance and official documentations. Team members should also increase their Java programming skills by working on practice questions that are provided by </w:t>
       </w:r>
+      <w:proofErr w:type="spellStart"/>
       <w:r>
         <w:rPr>
           <w:rFonts w:cs="Times New Roman"/>
@@ -9109,6 +9287,7 @@
         </w:rPr>
         <w:t>CodingBat</w:t>
       </w:r>
+      <w:proofErr w:type="spellEnd"/>
       <w:r>
         <w:rPr>
           <w:rFonts w:cs="Times New Roman"/>
@@ -9142,27 +9321,14 @@
       <w:r>
         <w:t xml:space="preserve">Figure SPMP. </w:t>
       </w:r>
-      <w:r>
-        <w:fldChar w:fldCharType="begin"/>
-      </w:r>
-      <w:r>
-        <w:instrText xml:space="preserve"> SEQ Figure_SPMP. \* ARABIC </w:instrText>
-      </w:r>
-      <w:r>
-        <w:fldChar w:fldCharType="separate"/>
-      </w:r>
-      <w:r>
-        <w:rPr>
-          <w:noProof/>
-        </w:rPr>
-        <w:t>2</w:t>
-      </w:r>
-      <w:r>
-        <w:rPr>
-          <w:noProof/>
-        </w:rPr>
-        <w:fldChar w:fldCharType="end"/>
-      </w:r>
+      <w:fldSimple w:instr=" SEQ Figure_SPMP. \* ARABIC ">
+        <w:r>
+          <w:rPr>
+            <w:noProof/>
+          </w:rPr>
+          <w:t>2</w:t>
+        </w:r>
+      </w:fldSimple>
       <w:r>
         <w:t>: Java Air Project Work Breakdown Structure</w:t>
       </w:r>
@@ -9224,15 +9390,14 @@
       </w:pPr>
       <w:r>
         <w:rPr>
-          <w:rFonts w:cs="Times New Roman"/>
-          <w:szCs w:val="24"/>
+          <w:noProof/>
         </w:rPr>
         <w:lastRenderedPageBreak/>
         <w:drawing>
-          <wp:inline distT="0" distB="0" distL="0" distR="0" wp14:anchorId="33AE3B8F" wp14:editId="18C8F90B">
-            <wp:extent cx="5895975" cy="7809872"/>
-            <wp:effectExtent l="0" t="0" r="0" b="635"/>
-            <wp:docPr id="5" name="Picture 5"/>
+          <wp:inline distT="0" distB="0" distL="0" distR="0" wp14:anchorId="687FDCD3" wp14:editId="7E19A136">
+            <wp:extent cx="5667375" cy="8239125"/>
+            <wp:effectExtent l="0" t="0" r="9525" b="9525"/>
+            <wp:docPr id="9" name="Picture 9"/>
             <wp:cNvGraphicFramePr>
               <a:graphicFrameLocks xmlns:a="http://schemas.openxmlformats.org/drawingml/2006/main" noChangeAspect="1"/>
             </wp:cNvGraphicFramePr>
@@ -9240,30 +9405,36 @@
               <a:graphicData uri="http://schemas.openxmlformats.org/drawingml/2006/picture">
                 <pic:pic xmlns:pic="http://schemas.openxmlformats.org/drawingml/2006/picture">
                   <pic:nvPicPr>
-                    <pic:cNvPr id="1" name=""/>
-                    <pic:cNvPicPr/>
+                    <pic:cNvPr id="0" name="Picture 2"/>
+                    <pic:cNvPicPr>
+                      <a:picLocks noChangeAspect="1" noChangeArrowheads="1"/>
+                    </pic:cNvPicPr>
                   </pic:nvPicPr>
-                  <pic:blipFill rotWithShape="1">
-                    <a:blip r:embed="rId15"/>
-                    <a:srcRect t="718" b="1204"/>
-                    <a:stretch/>
+                  <pic:blipFill>
+                    <a:blip r:embed="rId15">
+                      <a:extLst>
+                        <a:ext uri="{28A0092B-C50C-407E-A947-70E740481C1C}">
+                          <a14:useLocalDpi xmlns:a14="http://schemas.microsoft.com/office/drawing/2010/main" val="0"/>
+                        </a:ext>
+                      </a:extLst>
+                    </a:blip>
+                    <a:srcRect/>
+                    <a:stretch>
+                      <a:fillRect/>
+                    </a:stretch>
                   </pic:blipFill>
                   <pic:spPr bwMode="auto">
                     <a:xfrm>
                       <a:off x="0" y="0"/>
-                      <a:ext cx="5896798" cy="7810962"/>
+                      <a:ext cx="5667375" cy="8239125"/>
                     </a:xfrm>
                     <a:prstGeom prst="rect">
                       <a:avLst/>
                     </a:prstGeom>
+                    <a:noFill/>
                     <a:ln>
                       <a:noFill/>
                     </a:ln>
-                    <a:extLst>
-                      <a:ext uri="{53640926-AAD7-44D8-BBD7-CCE9431645EC}">
-                        <a14:shadowObscured xmlns:a14="http://schemas.microsoft.com/office/drawing/2010/main"/>
-                      </a:ext>
-                    </a:extLst>
                   </pic:spPr>
                 </pic:pic>
               </a:graphicData>
@@ -9279,39 +9450,30 @@
       <w:r>
         <w:t xml:space="preserve">Figure SPMP. </w:t>
       </w:r>
-      <w:r>
-        <w:fldChar w:fldCharType="begin"/>
-      </w:r>
-      <w:r>
-        <w:instrText xml:space="preserve"> SEQ Figure_SPMP. \* ARABIC </w:instrText>
-      </w:r>
-      <w:r>
-        <w:fldChar w:fldCharType="separate"/>
-      </w:r>
-      <w:r>
-        <w:rPr>
+      <w:fldSimple w:instr=" SEQ Figure_SPMP. \* ARABIC ">
+        <w:r>
+          <w:rPr>
+            <w:noProof/>
+          </w:rPr>
+          <w:t>3</w:t>
+        </w:r>
+      </w:fldSimple>
+      <w:r>
+        <w:t xml:space="preserve"> - Java Air Function Point Analysis</w:t>
+      </w:r>
+    </w:p>
+    <w:p>
+      <w:pPr>
+        <w:ind w:left="792"/>
+        <w:rPr>
+          <w:rFonts w:cs="Times New Roman"/>
+          <w:szCs w:val="24"/>
+        </w:rPr>
+      </w:pPr>
+      <w:r>
+        <w:rPr>
+          <w:rFonts w:cs="Times New Roman"/>
           <w:noProof/>
-        </w:rPr>
-        <w:t>3</w:t>
-      </w:r>
-      <w:r>
-        <w:fldChar w:fldCharType="end"/>
-      </w:r>
-      <w:r>
-        <w:t xml:space="preserve"> - Java Air Function Point Analysis</w:t>
-      </w:r>
-    </w:p>
-    <w:p>
-      <w:pPr>
-        <w:ind w:left="792"/>
-        <w:rPr>
-          <w:rFonts w:cs="Times New Roman"/>
-          <w:szCs w:val="24"/>
-        </w:rPr>
-      </w:pPr>
-      <w:r>
-        <w:rPr>
-          <w:rFonts w:cs="Times New Roman"/>
           <w:szCs w:val="24"/>
         </w:rPr>
         <w:lastRenderedPageBreak/>
@@ -9361,6 +9523,7 @@
       <w:r>
         <w:rPr>
           <w:rFonts w:cs="Times New Roman"/>
+          <w:noProof/>
           <w:szCs w:val="24"/>
         </w:rPr>
         <w:drawing>
@@ -9430,7 +9593,7 @@
         <w:lastRenderedPageBreak/>
         <w:t xml:space="preserve"> </w:t>
       </w:r>
-      <w:bookmarkStart w:id="17" w:name="_Toc465957890"/>
+      <w:bookmarkStart w:id="18" w:name="_Toc466219401"/>
       <w:r>
         <w:rPr>
           <w:rFonts w:cs="Times New Roman"/>
@@ -9439,7 +9602,7 @@
         </w:rPr>
         <w:t>Work Plan</w:t>
       </w:r>
-      <w:bookmarkEnd w:id="17"/>
+      <w:bookmarkEnd w:id="18"/>
     </w:p>
     <w:p>
       <w:pPr>
@@ -9455,7 +9618,7 @@
           <w:szCs w:val="28"/>
         </w:rPr>
       </w:pPr>
-      <w:bookmarkStart w:id="18" w:name="_Toc465957891"/>
+      <w:bookmarkStart w:id="19" w:name="_Toc466219402"/>
       <w:r>
         <w:rPr>
           <w:rFonts w:cs="Times New Roman"/>
@@ -9464,7 +9627,7 @@
         </w:rPr>
         <w:t>Work Activities</w:t>
       </w:r>
-      <w:bookmarkEnd w:id="18"/>
+      <w:bookmarkEnd w:id="19"/>
     </w:p>
     <w:p>
       <w:pPr>
@@ -9496,7 +9659,7 @@
           <w:szCs w:val="28"/>
         </w:rPr>
       </w:pPr>
-      <w:bookmarkStart w:id="19" w:name="_Toc465957892"/>
+      <w:bookmarkStart w:id="20" w:name="_Toc466219403"/>
       <w:r>
         <w:rPr>
           <w:rFonts w:cs="Times New Roman"/>
@@ -9505,7 +9668,7 @@
         </w:rPr>
         <w:t>Schedule Allocation</w:t>
       </w:r>
-      <w:bookmarkEnd w:id="19"/>
+      <w:bookmarkEnd w:id="20"/>
     </w:p>
     <w:p>
       <w:pPr>
@@ -9520,7 +9683,35 @@
           <w:rFonts w:cs="Times New Roman"/>
           <w:szCs w:val="24"/>
         </w:rPr>
-        <w:t>The schedule is shown in Figure. Please refer to the Software Quality Assurance Plan (SQAP) for the schedule of quality activities.</w:t>
+        <w:t xml:space="preserve">The </w:t>
+      </w:r>
+      <w:r>
+        <w:rPr>
+          <w:rFonts w:cs="Times New Roman"/>
+          <w:szCs w:val="24"/>
+        </w:rPr>
+        <w:t xml:space="preserve">detailed </w:t>
+      </w:r>
+      <w:r>
+        <w:rPr>
+          <w:rFonts w:cs="Times New Roman"/>
+          <w:szCs w:val="24"/>
+        </w:rPr>
+        <w:t>schedule is shown in Figure</w:t>
+      </w:r>
+      <w:r>
+        <w:rPr>
+          <w:rFonts w:cs="Times New Roman"/>
+          <w:szCs w:val="24"/>
+        </w:rPr>
+        <w:t xml:space="preserve"> SPMP.4</w:t>
+      </w:r>
+      <w:r>
+        <w:rPr>
+          <w:rFonts w:cs="Times New Roman"/>
+          <w:szCs w:val="24"/>
+        </w:rPr>
+        <w:t>. Please refer to the Software Quality Assurance Plan (SQAP) for the schedule of quality activities.</w:t>
       </w:r>
       <w:r>
         <w:rPr>
@@ -9528,13 +9719,6 @@
           <w:szCs w:val="24"/>
         </w:rPr>
         <w:t xml:space="preserve"> </w:t>
-      </w:r>
-      <w:r>
-        <w:rPr>
-          <w:rFonts w:cs="Times New Roman"/>
-          <w:szCs w:val="24"/>
-        </w:rPr>
-        <w:t>See SPMP Figure 3 for the detailed schedule.</w:t>
       </w:r>
     </w:p>
     <w:p>
@@ -9551,7 +9735,7 @@
           <w:szCs w:val="28"/>
         </w:rPr>
       </w:pPr>
-      <w:bookmarkStart w:id="20" w:name="_Toc465957893"/>
+      <w:bookmarkStart w:id="21" w:name="_Toc466219404"/>
       <w:r>
         <w:rPr>
           <w:rFonts w:cs="Times New Roman"/>
@@ -9560,7 +9744,7 @@
         </w:rPr>
         <w:t>Resource Allocation</w:t>
       </w:r>
-      <w:bookmarkEnd w:id="20"/>
+      <w:bookmarkEnd w:id="21"/>
     </w:p>
     <w:p>
       <w:pPr>
@@ -9615,7 +9799,7 @@
           <w:szCs w:val="28"/>
         </w:rPr>
       </w:pPr>
-      <w:bookmarkStart w:id="21" w:name="_Toc465957894"/>
+      <w:bookmarkStart w:id="22" w:name="_Toc466219405"/>
       <w:r>
         <w:rPr>
           <w:rFonts w:cs="Times New Roman"/>
@@ -9624,7 +9808,7 @@
         </w:rPr>
         <w:t>Budget Allocation</w:t>
       </w:r>
-      <w:bookmarkEnd w:id="21"/>
+      <w:bookmarkEnd w:id="22"/>
     </w:p>
     <w:p>
       <w:pPr>
@@ -9660,27 +9844,14 @@
       <w:r>
         <w:t xml:space="preserve">Table SPMP. </w:t>
       </w:r>
-      <w:r>
-        <w:fldChar w:fldCharType="begin"/>
-      </w:r>
-      <w:r>
-        <w:instrText xml:space="preserve"> SEQ Table_SPMP. \* ARABIC </w:instrText>
-      </w:r>
-      <w:r>
-        <w:fldChar w:fldCharType="separate"/>
-      </w:r>
-      <w:r>
-        <w:rPr>
-          <w:noProof/>
-        </w:rPr>
-        <w:t>3</w:t>
-      </w:r>
-      <w:r>
-        <w:rPr>
-          <w:noProof/>
-        </w:rPr>
-        <w:fldChar w:fldCharType="end"/>
-      </w:r>
+      <w:fldSimple w:instr=" SEQ Table_SPMP. \* ARABIC ">
+        <w:r>
+          <w:rPr>
+            <w:noProof/>
+          </w:rPr>
+          <w:t>3</w:t>
+        </w:r>
+      </w:fldSimple>
       <w:r>
         <w:t>: Java Air Budget Allocation</w:t>
       </w:r>
@@ -9916,7 +10087,7 @@
           <w:szCs w:val="28"/>
         </w:rPr>
       </w:pPr>
-      <w:bookmarkStart w:id="22" w:name="_Toc465957895"/>
+      <w:bookmarkStart w:id="23" w:name="_Toc466219406"/>
       <w:r>
         <w:rPr>
           <w:rFonts w:cs="Times New Roman"/>
@@ -9925,7 +10096,7 @@
         </w:rPr>
         <w:t>Control Plan</w:t>
       </w:r>
-      <w:bookmarkEnd w:id="22"/>
+      <w:bookmarkEnd w:id="23"/>
     </w:p>
     <w:p>
       <w:pPr>
@@ -10017,27 +10188,14 @@
       <w:r>
         <w:t xml:space="preserve">Figure SPMP. </w:t>
       </w:r>
-      <w:r>
-        <w:fldChar w:fldCharType="begin"/>
-      </w:r>
-      <w:r>
-        <w:instrText xml:space="preserve"> SEQ Figure_SPMP. \* ARABIC </w:instrText>
-      </w:r>
-      <w:r>
-        <w:fldChar w:fldCharType="separate"/>
-      </w:r>
-      <w:r>
-        <w:rPr>
-          <w:noProof/>
-        </w:rPr>
-        <w:t>4</w:t>
-      </w:r>
-      <w:r>
-        <w:rPr>
-          <w:noProof/>
-        </w:rPr>
-        <w:fldChar w:fldCharType="end"/>
-      </w:r>
+      <w:fldSimple w:instr=" SEQ Figure_SPMP. \* ARABIC ">
+        <w:r>
+          <w:rPr>
+            <w:noProof/>
+          </w:rPr>
+          <w:t>4</w:t>
+        </w:r>
+      </w:fldSimple>
       <w:r>
         <w:t xml:space="preserve"> - Java Air Detailed Schedule</w:t>
       </w:r>
@@ -10067,7 +10225,7 @@
           <w:szCs w:val="28"/>
         </w:rPr>
       </w:pPr>
-      <w:bookmarkStart w:id="23" w:name="_Toc465957896"/>
+      <w:bookmarkStart w:id="24" w:name="_Toc466219407"/>
       <w:r>
         <w:rPr>
           <w:rFonts w:cs="Times New Roman"/>
@@ -10076,7 +10234,7 @@
         </w:rPr>
         <w:t>Requirements Control Plan</w:t>
       </w:r>
-      <w:bookmarkEnd w:id="23"/>
+      <w:bookmarkEnd w:id="24"/>
     </w:p>
     <w:p>
       <w:pPr>
@@ -10101,7 +10259,7 @@
           <w:szCs w:val="28"/>
         </w:rPr>
       </w:pPr>
-      <w:bookmarkStart w:id="24" w:name="_Toc465957897"/>
+      <w:bookmarkStart w:id="25" w:name="_Toc466219408"/>
       <w:r>
         <w:rPr>
           <w:rFonts w:cs="Times New Roman"/>
@@ -10110,7 +10268,7 @@
         </w:rPr>
         <w:t>Schedule Control Plan</w:t>
       </w:r>
-      <w:bookmarkEnd w:id="24"/>
+      <w:bookmarkEnd w:id="25"/>
     </w:p>
     <w:p>
       <w:pPr>
@@ -10134,7 +10292,7 @@
           <w:szCs w:val="28"/>
         </w:rPr>
       </w:pPr>
-      <w:bookmarkStart w:id="25" w:name="_Toc465957898"/>
+      <w:bookmarkStart w:id="26" w:name="_Toc466219409"/>
       <w:r>
         <w:rPr>
           <w:rFonts w:cs="Times New Roman"/>
@@ -10143,7 +10301,7 @@
         </w:rPr>
         <w:t>Budget Control Plan</w:t>
       </w:r>
-      <w:bookmarkEnd w:id="25"/>
+      <w:bookmarkEnd w:id="26"/>
     </w:p>
     <w:p>
       <w:pPr>
@@ -10167,7 +10325,7 @@
           <w:szCs w:val="28"/>
         </w:rPr>
       </w:pPr>
-      <w:bookmarkStart w:id="26" w:name="_Toc465957899"/>
+      <w:bookmarkStart w:id="27" w:name="_Toc466219410"/>
       <w:r>
         <w:rPr>
           <w:rFonts w:cs="Times New Roman"/>
@@ -10176,14 +10334,22 @@
         </w:rPr>
         <w:t>Quality Control Plan</w:t>
       </w:r>
-      <w:bookmarkEnd w:id="26"/>
+      <w:bookmarkEnd w:id="27"/>
     </w:p>
     <w:p>
       <w:pPr>
         <w:ind w:left="1224"/>
       </w:pPr>
       <w:r>
-        <w:t>The testing engineers (Moscatel, Wu)</w:t>
+        <w:t>The testing engineers (</w:t>
+      </w:r>
+      <w:proofErr w:type="spellStart"/>
+      <w:r>
+        <w:t>Moscatel</w:t>
+      </w:r>
+      <w:proofErr w:type="spellEnd"/>
+      <w:r>
+        <w:t>, Wu)</w:t>
       </w:r>
       <w:r>
         <w:t xml:space="preserve"> will provide written reports to the project manager and carbon copy rest of the team members. </w:t>
@@ -10203,7 +10369,7 @@
           <w:szCs w:val="28"/>
         </w:rPr>
       </w:pPr>
-      <w:bookmarkStart w:id="27" w:name="_Toc465957900"/>
+      <w:bookmarkStart w:id="28" w:name="_Toc466219411"/>
       <w:r>
         <w:rPr>
           <w:rFonts w:cs="Times New Roman"/>
@@ -10212,7 +10378,7 @@
         </w:rPr>
         <w:t>Reporting Plan</w:t>
       </w:r>
-      <w:bookmarkEnd w:id="27"/>
+      <w:bookmarkEnd w:id="28"/>
     </w:p>
     <w:p>
       <w:pPr>
@@ -10236,7 +10402,7 @@
           <w:szCs w:val="28"/>
         </w:rPr>
       </w:pPr>
-      <w:bookmarkStart w:id="28" w:name="_Toc465957901"/>
+      <w:bookmarkStart w:id="29" w:name="_Toc466219412"/>
       <w:r>
         <w:rPr>
           <w:rFonts w:cs="Times New Roman"/>
@@ -10245,7 +10411,7 @@
         </w:rPr>
         <w:t>Metrics Collection Plan</w:t>
       </w:r>
-      <w:bookmarkEnd w:id="28"/>
+      <w:bookmarkEnd w:id="29"/>
     </w:p>
     <w:p>
       <w:pPr>
@@ -10254,30 +10420,11 @@
       <w:r>
         <w:t xml:space="preserve">Please see section </w:t>
       </w:r>
-      <w:commentRangeStart w:id="29"/>
-      <w:r>
-        <w:t xml:space="preserve">## </w:t>
-      </w:r>
-      <w:commentRangeEnd w:id="29"/>
-      <w:r>
-        <w:rPr>
-          <w:rStyle w:val="CommentReference"/>
-        </w:rPr>
-        <w:commentReference w:id="29"/>
-      </w:r>
-      <w:r>
-        <w:t>&lt;</w:t>
-      </w:r>
-      <w:r>
-        <w:rPr>
-          <w:b/>
-          <w:i/>
-          <w:color w:val="FF0000"/>
-        </w:rPr>
-        <w:t>insert section here</w:t>
-      </w:r>
-      <w:r>
-        <w:t>&gt; of the Software Quality Assurance Plan.</w:t>
+      <w:r>
+        <w:t>5</w:t>
+      </w:r>
+      <w:r>
+        <w:t xml:space="preserve"> of the Software Quality Assurance Plan.</w:t>
       </w:r>
     </w:p>
     <w:p>
@@ -10302,7 +10449,7 @@
         </w:rPr>
         <w:t xml:space="preserve"> </w:t>
       </w:r>
-      <w:bookmarkStart w:id="30" w:name="_Toc465957902"/>
+      <w:bookmarkStart w:id="30" w:name="_Toc466219413"/>
       <w:r>
         <w:rPr>
           <w:rFonts w:cs="Times New Roman"/>
@@ -10408,18 +10555,12 @@
         <w:keepNext/>
       </w:pPr>
       <w:r>
-        <w:br w:type="page"/>
-      </w:r>
-      <w:r>
-        <w:rPr>
-          <w:noProof/>
-        </w:rPr>
         <w:lastRenderedPageBreak/>
         <w:drawing>
-          <wp:inline distT="0" distB="0" distL="0" distR="0" wp14:anchorId="4BAFB3EF" wp14:editId="20846645">
-            <wp:extent cx="6867525" cy="2999092"/>
+          <wp:inline distT="0" distB="0" distL="0" distR="0" wp14:anchorId="2BACB85E" wp14:editId="4CA0AD9E">
+            <wp:extent cx="6400800" cy="3203522"/>
             <wp:effectExtent l="0" t="0" r="0" b="0"/>
-            <wp:docPr id="4" name="Picture 4"/>
+            <wp:docPr id="5" name="Picture 5"/>
             <wp:cNvGraphicFramePr>
               <a:graphicFrameLocks xmlns:a="http://schemas.openxmlformats.org/drawingml/2006/main" noChangeAspect="1"/>
             </wp:cNvGraphicFramePr>
@@ -10427,23 +10568,36 @@
               <a:graphicData uri="http://schemas.openxmlformats.org/drawingml/2006/picture">
                 <pic:pic xmlns:pic="http://schemas.openxmlformats.org/drawingml/2006/picture">
                   <pic:nvPicPr>
-                    <pic:cNvPr id="1" name=""/>
-                    <pic:cNvPicPr/>
+                    <pic:cNvPr id="0" name="Picture 1"/>
+                    <pic:cNvPicPr>
+                      <a:picLocks noChangeAspect="1" noChangeArrowheads="1"/>
+                    </pic:cNvPicPr>
                   </pic:nvPicPr>
                   <pic:blipFill>
-                    <a:blip r:embed="rId21"/>
+                    <a:blip r:embed="rId19">
+                      <a:extLst>
+                        <a:ext uri="{28A0092B-C50C-407E-A947-70E740481C1C}">
+                          <a14:useLocalDpi xmlns:a14="http://schemas.microsoft.com/office/drawing/2010/main" val="0"/>
+                        </a:ext>
+                      </a:extLst>
+                    </a:blip>
+                    <a:srcRect/>
                     <a:stretch>
                       <a:fillRect/>
                     </a:stretch>
                   </pic:blipFill>
-                  <pic:spPr>
+                  <pic:spPr bwMode="auto">
                     <a:xfrm>
                       <a:off x="0" y="0"/>
-                      <a:ext cx="6878278" cy="3003788"/>
+                      <a:ext cx="6400800" cy="3203522"/>
                     </a:xfrm>
                     <a:prstGeom prst="rect">
                       <a:avLst/>
                     </a:prstGeom>
+                    <a:noFill/>
+                    <a:ln>
+                      <a:noFill/>
+                    </a:ln>
                   </pic:spPr>
                 </pic:pic>
               </a:graphicData>
@@ -10459,32 +10613,17 @@
       <w:r>
         <w:t xml:space="preserve">Table SPMP. </w:t>
       </w:r>
-      <w:r>
-        <w:fldChar w:fldCharType="begin"/>
-      </w:r>
-      <w:r>
-        <w:instrText xml:space="preserve"> SEQ Table_SPMP. \* ARABIC </w:instrText>
-      </w:r>
-      <w:r>
-        <w:fldChar w:fldCharType="separate"/>
-      </w:r>
-      <w:r>
-        <w:rPr>
-          <w:noProof/>
-        </w:rPr>
-        <w:t>4</w:t>
-      </w:r>
-      <w:r>
-        <w:fldChar w:fldCharType="end"/>
-      </w:r>
-      <w:r>
-        <w:t xml:space="preserve"> - Java Air Project Risk Prioritization</w:t>
-      </w:r>
-    </w:p>
-    <w:p>
-      <w:pPr>
-        <w:ind w:left="1224"/>
-      </w:pPr>
+      <w:fldSimple w:instr=" SEQ Table_SPMP. \* ARABIC ">
+        <w:r>
+          <w:rPr>
+            <w:noProof/>
+          </w:rPr>
+          <w:t>4</w:t>
+        </w:r>
+      </w:fldSimple>
+      <w:r>
+        <w:t xml:space="preserve"> Java Air Risk Analysis</w:t>
+      </w:r>
     </w:p>
     <w:p>
       <w:pPr>
@@ -10511,7 +10650,15 @@
         <w:ind w:left="1224"/>
       </w:pPr>
       <w:r>
-        <w:t>Originally, the team thought having a website as the graphical user interface, however, after interview, all the team members are identified as “little or no experience in HTML and Javascript”. This issue can cause project delays and software performance issues later on.</w:t>
+        <w:t xml:space="preserve">Originally, the team thought having a website as the graphical user interface, however, after interview, all the team members are identified as “little or no experience in HTML and </w:t>
+      </w:r>
+      <w:proofErr w:type="spellStart"/>
+      <w:r>
+        <w:t>Javascript</w:t>
+      </w:r>
+      <w:proofErr w:type="spellEnd"/>
+      <w:r>
+        <w:t>”. This issue can cause project delays and software performance issues later on.</w:t>
       </w:r>
     </w:p>
     <w:p>
@@ -10519,7 +10666,23 @@
         <w:ind w:left="1224"/>
       </w:pPr>
       <w:r>
-        <w:t>After communicating with the U/PD and the team members, the project manager decided to retire this risk by avoidance. The team will use Java JFrames/Swing Forms, and an IDE like Netbeans, to create the graphical user interface.</w:t>
+        <w:t xml:space="preserve">After communicating with the U/PD and the team members, the project manager decided to retire this risk by avoidance. The team will use Java </w:t>
+      </w:r>
+      <w:proofErr w:type="spellStart"/>
+      <w:r>
+        <w:t>JFrames</w:t>
+      </w:r>
+      <w:proofErr w:type="spellEnd"/>
+      <w:r>
+        <w:t xml:space="preserve">/Swing Forms, and an IDE like </w:t>
+      </w:r>
+      <w:proofErr w:type="spellStart"/>
+      <w:r>
+        <w:t>Netbeans</w:t>
+      </w:r>
+      <w:proofErr w:type="spellEnd"/>
+      <w:r>
+        <w:t>, to create the graphical user interface.</w:t>
       </w:r>
     </w:p>
     <w:p>
@@ -10621,11 +10784,11 @@
         <w:t xml:space="preserve">The Software Requirements and Specification is a very important piece of document, and it must be completed in a short amount of time to give more time to </w:t>
       </w:r>
       <w:r>
-        <w:t xml:space="preserve">the rest of the project </w:t>
+        <w:t xml:space="preserve">the rest of the project phases. To prevent project delays caused by an incomplete SRS, the project manager will </w:t>
       </w:r>
       <w:r>
         <w:lastRenderedPageBreak/>
-        <w:t>phases. To prevent project delays caused by an incomplete SRS, the project manager will work closely with the requirement engineers to establish the contents and to make sure the content is of great quality. The project manager will check on the progress of the document frequently to make sure the SRS is completed on-time.</w:t>
+        <w:t>work closely with the requirement engineers to establish the contents and to make sure the content is of great quality. The project manager will check on the progress of the document frequently to make sure the SRS is completed on-time.</w:t>
       </w:r>
     </w:p>
     <w:p>
@@ -10641,8 +10804,16 @@
           <w:ilvl w:val="2"/>
           <w:numId w:val="8"/>
         </w:numPr>
-      </w:pPr>
-      <w:r>
+        <w:rPr>
+          <w:sz w:val="28"/>
+          <w:szCs w:val="28"/>
+        </w:rPr>
+      </w:pPr>
+      <w:r>
+        <w:rPr>
+          <w:sz w:val="28"/>
+          <w:szCs w:val="28"/>
+        </w:rPr>
         <w:t>Risk #5: Code Base Overwritten</w:t>
       </w:r>
     </w:p>
@@ -10651,7 +10822,15 @@
         <w:ind w:left="1224"/>
       </w:pPr>
       <w:r>
-        <w:t>Once the code base implementation begins, every Avian Limited team member will be using git to implement their changes. During this phase, there is a chance that a team member would accidentally overwrite the working code base and generate errors in the code or cause the code base to unable to be compiled.</w:t>
+        <w:t xml:space="preserve">Once the code base implementation begins, every Avian Limited team member will be using </w:t>
+      </w:r>
+      <w:proofErr w:type="spellStart"/>
+      <w:r>
+        <w:t>git</w:t>
+      </w:r>
+      <w:proofErr w:type="spellEnd"/>
+      <w:r>
+        <w:t xml:space="preserve"> to implement their changes. During this phase, there is a chance that a team member would accidentally overwrite the working code base and generate errors in the code or cause the code base to unable to be compiled.</w:t>
       </w:r>
     </w:p>
     <w:p>
@@ -10662,7 +10841,15 @@
         <w:t>The avoid this issue, the integration engineer will develop a thorough Co</w:t>
       </w:r>
       <w:r>
-        <w:t>nfiguration Management plan, guide every team member to make sure they understand how to use git, and monitor changes made to the remote repository as well as keeping a backup of a working code base.</w:t>
+        <w:t xml:space="preserve">nfiguration Management plan, guide every team member to make sure they understand how to use </w:t>
+      </w:r>
+      <w:proofErr w:type="spellStart"/>
+      <w:r>
+        <w:t>git</w:t>
+      </w:r>
+      <w:proofErr w:type="spellEnd"/>
+      <w:r>
+        <w:t>, and monitor changes made to the remote repository as well as keeping a backup of a working code base.</w:t>
       </w:r>
     </w:p>
     <w:p>
@@ -10672,8 +10859,16 @@
           <w:ilvl w:val="2"/>
           <w:numId w:val="8"/>
         </w:numPr>
-      </w:pPr>
-      <w:r>
+        <w:rPr>
+          <w:sz w:val="28"/>
+          <w:szCs w:val="28"/>
+        </w:rPr>
+      </w:pPr>
+      <w:r>
+        <w:rPr>
+          <w:sz w:val="28"/>
+          <w:szCs w:val="28"/>
+        </w:rPr>
         <w:t>Risk #6: Implementation Delay</w:t>
       </w:r>
     </w:p>
@@ -10700,8 +10895,16 @@
           <w:ilvl w:val="2"/>
           <w:numId w:val="8"/>
         </w:numPr>
-      </w:pPr>
-      <w:r>
+        <w:rPr>
+          <w:sz w:val="28"/>
+          <w:szCs w:val="28"/>
+        </w:rPr>
+      </w:pPr>
+      <w:r>
+        <w:rPr>
+          <w:sz w:val="28"/>
+          <w:szCs w:val="28"/>
+        </w:rPr>
         <w:t>Risk #7: Lack of Testing Time</w:t>
       </w:r>
     </w:p>
@@ -10723,14 +10926,30 @@
           <w:ilvl w:val="2"/>
           <w:numId w:val="8"/>
         </w:numPr>
-      </w:pPr>
-      <w:r>
+        <w:rPr>
+          <w:sz w:val="28"/>
+          <w:szCs w:val="28"/>
+        </w:rPr>
+      </w:pPr>
+      <w:r>
+        <w:rPr>
+          <w:sz w:val="28"/>
+          <w:szCs w:val="28"/>
+        </w:rPr>
         <w:t xml:space="preserve">Risk #8: </w:t>
       </w:r>
       <w:r>
+        <w:rPr>
+          <w:sz w:val="28"/>
+          <w:szCs w:val="28"/>
+        </w:rPr>
         <w:t xml:space="preserve">Final Demo </w:t>
       </w:r>
       <w:r>
+        <w:rPr>
+          <w:sz w:val="28"/>
+          <w:szCs w:val="28"/>
+        </w:rPr>
         <w:t>Issues</w:t>
       </w:r>
     </w:p>
@@ -10743,6 +10962,52 @@
       </w:r>
       <w:r>
         <w:t>team will also figure out a way to generate an easy-to-use executable for Windows systems so that the program can be tested on different PCs before the final demo.</w:t>
+      </w:r>
+    </w:p>
+    <w:p>
+      <w:pPr>
+        <w:pStyle w:val="ListParagraph"/>
+        <w:numPr>
+          <w:ilvl w:val="2"/>
+          <w:numId w:val="8"/>
+        </w:numPr>
+        <w:rPr>
+          <w:sz w:val="28"/>
+          <w:szCs w:val="28"/>
+        </w:rPr>
+      </w:pPr>
+      <w:r>
+        <w:rPr>
+          <w:sz w:val="28"/>
+          <w:szCs w:val="28"/>
+        </w:rPr>
+        <w:t>Risk #9 Unable to Complete Project On-Time</w:t>
+      </w:r>
+    </w:p>
+    <w:p>
+      <w:pPr>
+        <w:ind w:left="1224"/>
+      </w:pPr>
+      <w:r>
+        <w:t>After estimating the duration and effort of this project using Function Point Analysis. The project manager realized that very likely the project team will not be able to complete the project in the short project duration set by the U/PD.</w:t>
+      </w:r>
+    </w:p>
+    <w:p>
+      <w:pPr>
+        <w:ind w:left="1224"/>
+      </w:pPr>
+      <w:r>
+        <w:t xml:space="preserve">In order to conquer this risk, the whole team needs to make sure all the deadlines set by the project manager are met on-time or earlier, and all team members must </w:t>
+      </w:r>
+      <w:r>
+        <w:t>put in extra effort</w:t>
+      </w:r>
+      <w:r>
+        <w:t xml:space="preserve"> to complete this project. The project manager will focus on the core requirements and functionalities to complete first, and then focus on less critical requirements. The project </w:t>
+      </w:r>
+      <w:r>
+        <w:lastRenderedPageBreak/>
+        <w:t>manager will also inform the U/PD of the project progress, and manage his expectations towards the final product.</w:t>
       </w:r>
     </w:p>
     <w:p>
@@ -10767,7 +11032,7 @@
         </w:rPr>
         <w:t xml:space="preserve"> </w:t>
       </w:r>
-      <w:bookmarkStart w:id="31" w:name="_Toc465957903"/>
+      <w:bookmarkStart w:id="31" w:name="_Toc466219414"/>
       <w:r>
         <w:rPr>
           <w:rFonts w:cs="Times New Roman"/>
@@ -10800,16 +11065,6 @@
       <w:r>
         <w:t>.</w:t>
       </w:r>
-    </w:p>
-    <w:p>
-      <w:pPr>
-        <w:ind w:left="720"/>
-      </w:pPr>
-    </w:p>
-    <w:p>
-      <w:pPr>
-        <w:ind w:left="720"/>
-      </w:pPr>
     </w:p>
     <w:p>
       <w:pPr>
@@ -10825,14 +11080,13 @@
           <w:szCs w:val="28"/>
         </w:rPr>
       </w:pPr>
-      <w:bookmarkStart w:id="32" w:name="_Toc465957904"/>
+      <w:bookmarkStart w:id="32" w:name="_Toc466219415"/>
       <w:r>
         <w:rPr>
           <w:rFonts w:cs="Times New Roman"/>
           <w:sz w:val="28"/>
           <w:szCs w:val="28"/>
         </w:rPr>
-        <w:lastRenderedPageBreak/>
         <w:t>Technical Process Plan</w:t>
       </w:r>
       <w:bookmarkEnd w:id="32"/>
@@ -10859,7 +11113,7 @@
         </w:rPr>
         <w:t xml:space="preserve"> </w:t>
       </w:r>
-      <w:bookmarkStart w:id="33" w:name="_Toc465957905"/>
+      <w:bookmarkStart w:id="33" w:name="_Toc466219416"/>
       <w:r>
         <w:rPr>
           <w:rFonts w:cs="Times New Roman"/>
@@ -10898,7 +11152,15 @@
         <w:t xml:space="preserve">Towards the later of the inception phase, the requirement engineers will start to gather requirements and start to compose the Software Requirements and Specification. At the beginning of the </w:t>
       </w:r>
       <w:r>
-        <w:t>elaboration phase, while the requirement engineers are working on the SRS, the rest of the team members should start to compose their document(s) of responsibility. During the elaboration phase, the integration engineer should have established a good configuration plan and start to guide team members with using git.</w:t>
+        <w:t xml:space="preserve">elaboration phase, while the requirement engineers are working on the SRS, the rest of the team members should start to compose their document(s) of responsibility. During the elaboration phase, the integration engineer should have established a good configuration plan and start to guide team members with using </w:t>
+      </w:r>
+      <w:proofErr w:type="spellStart"/>
+      <w:r>
+        <w:t>git</w:t>
+      </w:r>
+      <w:proofErr w:type="spellEnd"/>
+      <w:r>
+        <w:t>.</w:t>
       </w:r>
       <w:r>
         <w:t xml:space="preserve"> The software architect should start to review the SRS and start to work on the UML design and the Software Design Document.</w:t>
@@ -10954,7 +11216,7 @@
         </w:rPr>
         <w:t xml:space="preserve"> </w:t>
       </w:r>
-      <w:bookmarkStart w:id="34" w:name="_Toc465957906"/>
+      <w:bookmarkStart w:id="34" w:name="_Toc466219417"/>
       <w:r>
         <w:rPr>
           <w:rFonts w:cs="Times New Roman"/>
@@ -10986,7 +11248,15 @@
         <w:ind w:left="720"/>
       </w:pPr>
       <w:r>
-        <w:t>For design, StarUML will be used to sketch diagrams and document classes, reference variables, methods, relationships, and hierarchy.</w:t>
+        <w:t xml:space="preserve">For design, </w:t>
+      </w:r>
+      <w:proofErr w:type="spellStart"/>
+      <w:r>
+        <w:t>StarUML</w:t>
+      </w:r>
+      <w:proofErr w:type="spellEnd"/>
+      <w:r>
+        <w:t xml:space="preserve"> will be used to sketch diagrams and document classes, reference variables, methods, relationships, and hierarchy.</w:t>
       </w:r>
     </w:p>
     <w:p>
@@ -10994,7 +11264,16 @@
         <w:ind w:left="720"/>
       </w:pPr>
       <w:r>
-        <w:t>For implementation, Java will be the language of choice. Team members can use IDEs such as Netbeans and Eclipse for development.</w:t>
+        <w:lastRenderedPageBreak/>
+        <w:t xml:space="preserve">For implementation, Java will be the language of choice. Team members can use IDEs such as </w:t>
+      </w:r>
+      <w:proofErr w:type="spellStart"/>
+      <w:r>
+        <w:t>Netbeans</w:t>
+      </w:r>
+      <w:proofErr w:type="spellEnd"/>
+      <w:r>
+        <w:t xml:space="preserve"> and Eclipse for development.</w:t>
       </w:r>
     </w:p>
     <w:p>
@@ -11002,7 +11281,23 @@
         <w:ind w:left="720"/>
       </w:pPr>
       <w:r>
-        <w:t>Github.com, git, and tortoiseGit will be used for version control.</w:t>
+        <w:t xml:space="preserve">Github.com, </w:t>
+      </w:r>
+      <w:proofErr w:type="spellStart"/>
+      <w:r>
+        <w:t>git</w:t>
+      </w:r>
+      <w:proofErr w:type="spellEnd"/>
+      <w:r>
+        <w:t xml:space="preserve">, and </w:t>
+      </w:r>
+      <w:proofErr w:type="spellStart"/>
+      <w:r>
+        <w:t>tortoiseGit</w:t>
+      </w:r>
+      <w:proofErr w:type="spellEnd"/>
+      <w:r>
+        <w:t xml:space="preserve"> will be used for version control.</w:t>
       </w:r>
     </w:p>
     <w:p>
@@ -11027,7 +11322,7 @@
         </w:rPr>
         <w:t xml:space="preserve"> </w:t>
       </w:r>
-      <w:bookmarkStart w:id="35" w:name="_Toc465957907"/>
+      <w:bookmarkStart w:id="35" w:name="_Toc466219418"/>
       <w:r>
         <w:rPr>
           <w:rFonts w:cs="Times New Roman"/>
@@ -11081,10 +11376,9 @@
           <w:sz w:val="28"/>
           <w:szCs w:val="28"/>
         </w:rPr>
-        <w:lastRenderedPageBreak/>
         <w:t xml:space="preserve"> </w:t>
       </w:r>
-      <w:bookmarkStart w:id="36" w:name="_Toc465957908"/>
+      <w:bookmarkStart w:id="36" w:name="_Toc466219419"/>
       <w:r>
         <w:rPr>
           <w:rFonts w:cs="Times New Roman"/>
@@ -11150,7 +11444,7 @@
           <w:szCs w:val="28"/>
         </w:rPr>
       </w:pPr>
-      <w:bookmarkStart w:id="37" w:name="_Toc465957909"/>
+      <w:bookmarkStart w:id="37" w:name="_Toc466219420"/>
       <w:r>
         <w:rPr>
           <w:rFonts w:cs="Times New Roman"/>
@@ -11216,7 +11510,7 @@
         </w:rPr>
         <w:t xml:space="preserve"> </w:t>
       </w:r>
-      <w:bookmarkStart w:id="38" w:name="_Toc465957910"/>
+      <w:bookmarkStart w:id="38" w:name="_Toc466219421"/>
       <w:r>
         <w:rPr>
           <w:rFonts w:cs="Times New Roman"/>
@@ -11273,7 +11567,7 @@
         </w:rPr>
         <w:t xml:space="preserve"> </w:t>
       </w:r>
-      <w:bookmarkStart w:id="39" w:name="_Toc465957911"/>
+      <w:bookmarkStart w:id="39" w:name="_Toc466219422"/>
       <w:r>
         <w:rPr>
           <w:rFonts w:cs="Times New Roman"/>
@@ -11339,7 +11633,7 @@
         </w:rPr>
         <w:t xml:space="preserve"> </w:t>
       </w:r>
-      <w:bookmarkStart w:id="40" w:name="_Toc465957912"/>
+      <w:bookmarkStart w:id="40" w:name="_Toc466219423"/>
       <w:r>
         <w:rPr>
           <w:rFonts w:cs="Times New Roman"/>
@@ -11402,7 +11696,7 @@
         </w:rPr>
         <w:t xml:space="preserve"> </w:t>
       </w:r>
-      <w:bookmarkStart w:id="41" w:name="_Toc465957913"/>
+      <w:bookmarkStart w:id="41" w:name="_Toc466219424"/>
       <w:r>
         <w:rPr>
           <w:rFonts w:cs="Times New Roman"/>
@@ -11462,7 +11756,7 @@
         </w:rPr>
         <w:t xml:space="preserve"> </w:t>
       </w:r>
-      <w:bookmarkStart w:id="42" w:name="_Toc465957914"/>
+      <w:bookmarkStart w:id="42" w:name="_Toc466219425"/>
       <w:r>
         <w:rPr>
           <w:rFonts w:cs="Times New Roman"/>
@@ -11527,7 +11821,7 @@
         </w:rPr>
         <w:t xml:space="preserve"> </w:t>
       </w:r>
-      <w:bookmarkStart w:id="43" w:name="_Toc465957915"/>
+      <w:bookmarkStart w:id="43" w:name="_Toc466219426"/>
       <w:r>
         <w:rPr>
           <w:rFonts w:cs="Times New Roman"/>
@@ -11551,6 +11845,7 @@
         <w:ind w:left="720"/>
       </w:pPr>
       <w:r>
+        <w:lastRenderedPageBreak/>
         <w:t>The Java Air Software Requirement</w:t>
       </w:r>
       <w:r>
@@ -11592,7 +11887,7 @@
         </w:rPr>
         <w:t xml:space="preserve"> </w:t>
       </w:r>
-      <w:bookmarkStart w:id="44" w:name="_Toc465957916"/>
+      <w:bookmarkStart w:id="44" w:name="_Toc466219427"/>
       <w:r>
         <w:rPr>
           <w:rFonts w:cs="Times New Roman"/>
@@ -11623,16 +11918,6 @@
       <w:r>
         <w:t>, will be created and maintained by the software architect.</w:t>
       </w:r>
-    </w:p>
-    <w:p>
-      <w:pPr>
-        <w:ind w:left="720"/>
-      </w:pPr>
-    </w:p>
-    <w:p>
-      <w:pPr>
-        <w:ind w:left="720"/>
-      </w:pPr>
     </w:p>
     <w:p>
       <w:pPr>
@@ -11648,14 +11933,13 @@
           <w:szCs w:val="28"/>
         </w:rPr>
       </w:pPr>
-      <w:bookmarkStart w:id="45" w:name="_Toc465957917"/>
+      <w:bookmarkStart w:id="45" w:name="_Toc466219428"/>
       <w:r>
         <w:rPr>
           <w:rFonts w:cs="Times New Roman"/>
           <w:sz w:val="28"/>
           <w:szCs w:val="28"/>
         </w:rPr>
-        <w:lastRenderedPageBreak/>
         <w:t>Additional Plans</w:t>
       </w:r>
       <w:bookmarkEnd w:id="45"/>
@@ -11682,7 +11966,7 @@
         </w:rPr>
         <w:t xml:space="preserve"> </w:t>
       </w:r>
-      <w:bookmarkStart w:id="46" w:name="_Toc465957918"/>
+      <w:bookmarkStart w:id="46" w:name="_Toc466219429"/>
       <w:r>
         <w:rPr>
           <w:rFonts w:cs="Times New Roman"/>
@@ -11733,12 +12017,10 @@
       <w:r>
         <w:t>The project manager will compile information and communicate it to the UP/D regularly.</w:t>
       </w:r>
-      <w:bookmarkStart w:id="47" w:name="_GoBack"/>
-      <w:bookmarkEnd w:id="47"/>
     </w:p>
     <w:sectPr>
-      <w:headerReference w:type="default" r:id="rId22"/>
-      <w:footerReference w:type="default" r:id="rId23"/>
+      <w:headerReference w:type="default" r:id="rId20"/>
+      <w:footerReference w:type="default" r:id="rId21"/>
       <w:pgSz w:w="12240" w:h="15840"/>
       <w:pgMar w:top="1080" w:right="1080" w:bottom="1080" w:left="1080" w:header="720" w:footer="720" w:gutter="0"/>
       <w:pgNumType w:start="0"/>
@@ -11748,33 +12030,6 @@
     </w:sectPr>
   </w:body>
 </w:document>
-</file>
-
-<file path=word/comments.xml><?xml version="1.0" encoding="utf-8"?>
-<w:comments xmlns:wpc="http://schemas.microsoft.com/office/word/2010/wordprocessingCanvas" xmlns:cx="http://schemas.microsoft.com/office/drawing/2014/chartex" xmlns:cx1="http://schemas.microsoft.com/office/drawing/2015/9/8/chartex" xmlns:cx2="http://schemas.microsoft.com/office/drawing/2015/10/21/chartex" xmlns:cx3="http://schemas.microsoft.com/office/drawing/2016/5/9/chartex" xmlns:cx4="http://schemas.microsoft.com/office/drawing/2016/5/10/chartex" xmlns:cx5="http://schemas.microsoft.com/office/drawing/2016/5/11/chartex" xmlns:mc="http://schemas.openxmlformats.org/markup-compatibility/2006" xmlns:o="urn:schemas-microsoft-com:office:office" xmlns:r="http://schemas.openxmlformats.org/officeDocument/2006/relationships" xmlns:m="http://schemas.openxmlformats.org/officeDocument/2006/math" xmlns:v="urn:schemas-microsoft-com:vml" xmlns:wp14="http://schemas.microsoft.com/office/word/2010/wordprocessingDrawing" xmlns:wp="http://schemas.openxmlformats.org/drawingml/2006/wordprocessingDrawing" xmlns:w10="urn:schemas-microsoft-com:office:word" xmlns:w="http://schemas.openxmlformats.org/wordprocessingml/2006/main" xmlns:w14="http://schemas.microsoft.com/office/word/2010/wordml" xmlns:w15="http://schemas.microsoft.com/office/word/2012/wordml" xmlns:w16se="http://schemas.microsoft.com/office/word/2015/wordml/symex" xmlns:wpg="http://schemas.microsoft.com/office/word/2010/wordprocessingGroup" xmlns:wpi="http://schemas.microsoft.com/office/word/2010/wordprocessingInk" xmlns:wne="http://schemas.microsoft.com/office/word/2006/wordml" xmlns:wps="http://schemas.microsoft.com/office/word/2010/wordprocessingShape" mc:Ignorable="w14 w15 w16se wp14">
-  <w:comment w:id="29" w:author="Steve Jia" w:date="2016-11-03T17:10:00Z" w:initials="SJ">
-    <w:p>
-      <w:pPr>
-        <w:pStyle w:val="CommentText"/>
-      </w:pPr>
-      <w:r>
-        <w:rPr>
-          <w:rStyle w:val="CommentReference"/>
-        </w:rPr>
-        <w:annotationRef/>
-      </w:r>
-      <w:r>
-        <w:t>Matt: I need the section number from the Quality Assurance document.</w:t>
-      </w:r>
-    </w:p>
-  </w:comment>
-</w:comments>
-</file>
-
-<file path=word/commentsExtended.xml><?xml version="1.0" encoding="utf-8"?>
-<w15:commentsEx xmlns:wpc="http://schemas.microsoft.com/office/word/2010/wordprocessingCanvas" xmlns:cx="http://schemas.microsoft.com/office/drawing/2014/chartex" xmlns:cx1="http://schemas.microsoft.com/office/drawing/2015/9/8/chartex" xmlns:cx2="http://schemas.microsoft.com/office/drawing/2015/10/21/chartex" xmlns:cx3="http://schemas.microsoft.com/office/drawing/2016/5/9/chartex" xmlns:cx4="http://schemas.microsoft.com/office/drawing/2016/5/10/chartex" xmlns:cx5="http://schemas.microsoft.com/office/drawing/2016/5/11/chartex" xmlns:mc="http://schemas.openxmlformats.org/markup-compatibility/2006" xmlns:o="urn:schemas-microsoft-com:office:office" xmlns:r="http://schemas.openxmlformats.org/officeDocument/2006/relationships" xmlns:m="http://schemas.openxmlformats.org/officeDocument/2006/math" xmlns:v="urn:schemas-microsoft-com:vml" xmlns:wp14="http://schemas.microsoft.com/office/word/2010/wordprocessingDrawing" xmlns:wp="http://schemas.openxmlformats.org/drawingml/2006/wordprocessingDrawing" xmlns:w10="urn:schemas-microsoft-com:office:word" xmlns:w="http://schemas.openxmlformats.org/wordprocessingml/2006/main" xmlns:w14="http://schemas.microsoft.com/office/word/2010/wordml" xmlns:w15="http://schemas.microsoft.com/office/word/2012/wordml" xmlns:w16se="http://schemas.microsoft.com/office/word/2015/wordml/symex" xmlns:wpg="http://schemas.microsoft.com/office/word/2010/wordprocessingGroup" xmlns:wpi="http://schemas.microsoft.com/office/word/2010/wordprocessingInk" xmlns:wne="http://schemas.microsoft.com/office/word/2006/wordml" xmlns:wps="http://schemas.microsoft.com/office/word/2010/wordprocessingShape" mc:Ignorable="w14 w15 w16se wp14">
-  <w15:commentEx w15:paraId="0D4BABA2" w15:done="0"/>
-</w15:commentsEx>
 </file>
 
 <file path=word/endnotes.xml><?xml version="1.0" encoding="utf-8"?>
@@ -12928,14 +13183,6 @@
     <w:abstractNumId w:val="7"/>
   </w:num>
 </w:numbering>
-</file>
-
-<file path=word/people.xml><?xml version="1.0" encoding="utf-8"?>
-<w15:people xmlns:wpc="http://schemas.microsoft.com/office/word/2010/wordprocessingCanvas" xmlns:cx="http://schemas.microsoft.com/office/drawing/2014/chartex" xmlns:cx1="http://schemas.microsoft.com/office/drawing/2015/9/8/chartex" xmlns:cx2="http://schemas.microsoft.com/office/drawing/2015/10/21/chartex" xmlns:cx3="http://schemas.microsoft.com/office/drawing/2016/5/9/chartex" xmlns:cx4="http://schemas.microsoft.com/office/drawing/2016/5/10/chartex" xmlns:cx5="http://schemas.microsoft.com/office/drawing/2016/5/11/chartex" xmlns:mc="http://schemas.openxmlformats.org/markup-compatibility/2006" xmlns:o="urn:schemas-microsoft-com:office:office" xmlns:r="http://schemas.openxmlformats.org/officeDocument/2006/relationships" xmlns:m="http://schemas.openxmlformats.org/officeDocument/2006/math" xmlns:v="urn:schemas-microsoft-com:vml" xmlns:wp14="http://schemas.microsoft.com/office/word/2010/wordprocessingDrawing" xmlns:wp="http://schemas.openxmlformats.org/drawingml/2006/wordprocessingDrawing" xmlns:w10="urn:schemas-microsoft-com:office:word" xmlns:w="http://schemas.openxmlformats.org/wordprocessingml/2006/main" xmlns:w14="http://schemas.microsoft.com/office/word/2010/wordml" xmlns:w15="http://schemas.microsoft.com/office/word/2012/wordml" xmlns:w16se="http://schemas.microsoft.com/office/word/2015/wordml/symex" xmlns:wpg="http://schemas.microsoft.com/office/word/2010/wordprocessingGroup" xmlns:wpi="http://schemas.microsoft.com/office/word/2010/wordprocessingInk" xmlns:wne="http://schemas.microsoft.com/office/word/2006/wordml" xmlns:wps="http://schemas.microsoft.com/office/word/2010/wordprocessingShape" mc:Ignorable="w14 w15 w16se wp14">
-  <w15:person w15:author="Steve Jia">
-    <w15:presenceInfo w15:providerId="None" w15:userId="Steve Jia"/>
-  </w15:person>
-</w15:people>
 </file>
 
 <file path=word/styles.xml><?xml version="1.0" encoding="utf-8"?>
@@ -14768,7 +15015,7 @@
 </file>
 
 <file path=customXml/itemProps2.xml><?xml version="1.0" encoding="utf-8"?>
-<ds:datastoreItem xmlns:ds="http://schemas.openxmlformats.org/officeDocument/2006/customXml" ds:itemID="{A37A7AB2-9734-48F1-957C-17DECC4D751B}">
+<ds:datastoreItem xmlns:ds="http://schemas.openxmlformats.org/officeDocument/2006/customXml" ds:itemID="{1FE9BB5E-DF91-475A-8AF3-05CA2900E9CD}">
   <ds:schemaRefs>
     <ds:schemaRef ds:uri="http://schemas.openxmlformats.org/officeDocument/2006/bibliography"/>
   </ds:schemaRefs>

</xml_diff>